<commit_message>
casi casi casi terminado falta dar el visto bueno de JOhx xd
</commit_message>
<xml_diff>
--- a/sis.docx
+++ b/sis.docx
@@ -2,15 +2,6 @@
 <file path=word/document.xml><?xml version="1.0" encoding="utf-8"?>
 <w:document xmlns:wpc="http://schemas.microsoft.com/office/word/2010/wordprocessingCanvas" xmlns:mc="http://schemas.openxmlformats.org/markup-compatibility/2006" xmlns:o="urn:schemas-microsoft-com:office:office" xmlns:r="http://schemas.openxmlformats.org/officeDocument/2006/relationships" xmlns:m="http://schemas.openxmlformats.org/officeDocument/2006/math" xmlns:v="urn:schemas-microsoft-com:vml" xmlns:wp14="http://schemas.microsoft.com/office/word/2010/wordprocessingDrawing" xmlns:wp="http://schemas.openxmlformats.org/drawingml/2006/wordprocessingDrawing" xmlns:w10="urn:schemas-microsoft-com:office:word" xmlns:w="http://schemas.openxmlformats.org/wordprocessingml/2006/main" xmlns:w14="http://schemas.microsoft.com/office/word/2010/wordml" xmlns:wpg="http://schemas.microsoft.com/office/word/2010/wordprocessingGroup" xmlns:wpi="http://schemas.microsoft.com/office/word/2010/wordprocessingInk" xmlns:wne="http://schemas.microsoft.com/office/word/2006/wordml" xmlns:wps="http://schemas.microsoft.com/office/word/2010/wordprocessingShape" mc:Ignorable="w14 wp14">
   <w:body>
-    <w:p>
-      <w:pPr>
-        <w:rPr>
-          <w:rFonts w:asciiTheme="minorHAnsi" w:hAnsiTheme="minorHAnsi" w:cs="Tahoma"/>
-          <w:sz w:val="28"/>
-          <w:szCs w:val="28"/>
-        </w:rPr>
-      </w:pPr>
-    </w:p>
     <w:p>
       <w:pPr>
         <w:pStyle w:val="Prrafodelista"/>
@@ -325,7 +316,15 @@
           <w:sz w:val="28"/>
           <w:szCs w:val="28"/>
         </w:rPr>
-        <w:t>Usuario del sistema</w:t>
+        <w:t>Monitor</w:t>
+      </w:r>
+      <w:r>
+        <w:rPr>
+          <w:rFonts w:asciiTheme="minorHAnsi" w:hAnsiTheme="minorHAnsi" w:cs="Tahoma"/>
+          <w:sz w:val="28"/>
+          <w:szCs w:val="28"/>
+        </w:rPr>
+        <w:t xml:space="preserve"> del sistema</w:t>
       </w:r>
     </w:p>
     <w:p>
@@ -500,7 +499,23 @@
           <w:sz w:val="28"/>
           <w:szCs w:val="28"/>
         </w:rPr>
-        <w:t>Hasta que nivel llegaste</w:t>
+        <w:t xml:space="preserve">Hasta que nivel </w:t>
+      </w:r>
+      <w:r>
+        <w:rPr>
+          <w:rFonts w:asciiTheme="minorHAnsi" w:hAnsiTheme="minorHAnsi" w:cs="Tahoma"/>
+          <w:sz w:val="28"/>
+          <w:szCs w:val="28"/>
+        </w:rPr>
+        <w:t xml:space="preserve">del juego </w:t>
+      </w:r>
+      <w:r>
+        <w:rPr>
+          <w:rFonts w:asciiTheme="minorHAnsi" w:hAnsiTheme="minorHAnsi" w:cs="Tahoma"/>
+          <w:sz w:val="28"/>
+          <w:szCs w:val="28"/>
+        </w:rPr>
+        <w:t>llegaste</w:t>
       </w:r>
       <w:proofErr w:type="gramStart"/>
       <w:r>
@@ -748,16 +763,14 @@
         </w:rPr>
         <w:t xml:space="preserve">Cuál fue tu puntuación </w:t>
       </w:r>
-      <w:proofErr w:type="spellStart"/>
-      <w:r>
-        <w:rPr>
-          <w:rFonts w:asciiTheme="minorHAnsi" w:hAnsiTheme="minorHAnsi" w:cs="Tahoma"/>
-          <w:sz w:val="28"/>
-          <w:szCs w:val="28"/>
-        </w:rPr>
-        <w:t>mas</w:t>
-      </w:r>
-      <w:proofErr w:type="spellEnd"/>
+      <w:r>
+        <w:rPr>
+          <w:rFonts w:asciiTheme="minorHAnsi" w:hAnsiTheme="minorHAnsi" w:cs="Tahoma"/>
+          <w:sz w:val="28"/>
+          <w:szCs w:val="28"/>
+        </w:rPr>
+        <w:t>más</w:t>
+      </w:r>
       <w:r>
         <w:rPr>
           <w:rFonts w:asciiTheme="minorHAnsi" w:hAnsiTheme="minorHAnsi" w:cs="Tahoma"/>
@@ -1076,26 +1089,9 @@
     <w:p>
       <w:pPr>
         <w:pStyle w:val="Prrafodelista"/>
-        <w:rPr>
-          <w:rFonts w:asciiTheme="minorHAnsi" w:hAnsiTheme="minorHAnsi" w:cs="Tahoma"/>
-          <w:sz w:val="28"/>
-          <w:szCs w:val="28"/>
-        </w:rPr>
-      </w:pPr>
-    </w:p>
-    <w:p>
-      <w:pPr>
-        <w:pStyle w:val="Prrafodelista"/>
-        <w:rPr>
-          <w:rFonts w:asciiTheme="minorHAnsi" w:hAnsiTheme="minorHAnsi" w:cs="Tahoma"/>
-          <w:sz w:val="28"/>
-          <w:szCs w:val="28"/>
-        </w:rPr>
-      </w:pPr>
-    </w:p>
-    <w:p>
-      <w:pPr>
-        <w:pStyle w:val="Prrafodelista"/>
+        <w:tabs>
+          <w:tab w:val="left" w:pos="5430"/>
+        </w:tabs>
         <w:rPr>
           <w:rFonts w:asciiTheme="minorHAnsi" w:hAnsiTheme="minorHAnsi" w:cs="Tahoma"/>
           <w:sz w:val="28"/>
@@ -1392,16 +1388,6 @@
         </w:rPr>
         <w:t>Usuario del sistema</w:t>
       </w:r>
-    </w:p>
-    <w:p>
-      <w:pPr>
-        <w:ind w:left="360"/>
-        <w:rPr>
-          <w:rFonts w:asciiTheme="minorHAnsi" w:hAnsiTheme="minorHAnsi" w:cs="Tahoma"/>
-          <w:sz w:val="28"/>
-          <w:szCs w:val="28"/>
-        </w:rPr>
-      </w:pPr>
     </w:p>
     <w:p>
       <w:pPr>
@@ -1492,7 +1478,23 @@
           <w:sz w:val="28"/>
           <w:szCs w:val="28"/>
         </w:rPr>
-        <w:t>Que opciones adicionales le gustaría implementar en el juego</w:t>
+        <w:t xml:space="preserve">Que opciones adicionales le </w:t>
+      </w:r>
+      <w:r>
+        <w:rPr>
+          <w:rFonts w:asciiTheme="minorHAnsi" w:hAnsiTheme="minorHAnsi" w:cs="Tahoma"/>
+          <w:sz w:val="28"/>
+          <w:szCs w:val="28"/>
+        </w:rPr>
+        <w:t xml:space="preserve">gustaría implementar en la barra de </w:t>
+      </w:r>
+      <w:r>
+        <w:rPr>
+          <w:rFonts w:asciiTheme="minorHAnsi" w:hAnsiTheme="minorHAnsi" w:cs="Tahoma"/>
+          <w:sz w:val="28"/>
+          <w:szCs w:val="28"/>
+        </w:rPr>
+        <w:t>menú</w:t>
       </w:r>
       <w:proofErr w:type="gramStart"/>
       <w:r>
@@ -2108,7 +2110,7 @@
           <w:sz w:val="28"/>
           <w:szCs w:val="28"/>
         </w:rPr>
-        <w:t>Sabes quién invento el juego</w:t>
+        <w:t>Sabes quién es el inventor del juego</w:t>
       </w:r>
       <w:proofErr w:type="gramStart"/>
       <w:r>
@@ -2138,36 +2140,6 @@
         </w:rPr>
         <w:t>R. No.</w:t>
       </w:r>
-    </w:p>
-    <w:p>
-      <w:pPr>
-        <w:pStyle w:val="Prrafodelista"/>
-        <w:rPr>
-          <w:rFonts w:asciiTheme="minorHAnsi" w:hAnsiTheme="minorHAnsi" w:cs="Tahoma"/>
-          <w:sz w:val="28"/>
-          <w:szCs w:val="28"/>
-        </w:rPr>
-      </w:pPr>
-    </w:p>
-    <w:p>
-      <w:pPr>
-        <w:pStyle w:val="Prrafodelista"/>
-        <w:rPr>
-          <w:rFonts w:asciiTheme="minorHAnsi" w:hAnsiTheme="minorHAnsi" w:cs="Tahoma"/>
-          <w:sz w:val="28"/>
-          <w:szCs w:val="28"/>
-        </w:rPr>
-      </w:pPr>
-    </w:p>
-    <w:p>
-      <w:pPr>
-        <w:pStyle w:val="Prrafodelista"/>
-        <w:rPr>
-          <w:rFonts w:asciiTheme="minorHAnsi" w:hAnsiTheme="minorHAnsi" w:cs="Tahoma"/>
-          <w:sz w:val="28"/>
-          <w:szCs w:val="28"/>
-        </w:rPr>
-      </w:pPr>
     </w:p>
     <w:p>
       <w:pPr>
@@ -2595,46 +2567,6 @@
         </w:rPr>
         <w:t>El juego ya conocido como Pacman consta de un laberinto un  jugador y unos fantasmas, en este caso solo nos basaremos en realizar el laberinto de Pacman y el jugador. El cual tiene por objetivo desplazarse por los pasillos del laberinto utilizando las teclas de desplazamiento. Una vez oprimida cualquier tecla el jugador se moverá de acuerdo a la dirección que se indique en las líneas del laberinto ya sea arriba, abajo, derecha o izquierda.</w:t>
       </w:r>
-    </w:p>
-    <w:p>
-      <w:pPr>
-        <w:jc w:val="both"/>
-        <w:rPr>
-          <w:rFonts w:asciiTheme="minorHAnsi" w:hAnsiTheme="minorHAnsi" w:cs="Arial"/>
-          <w:sz w:val="24"/>
-          <w:szCs w:val="24"/>
-        </w:rPr>
-      </w:pPr>
-    </w:p>
-    <w:p>
-      <w:pPr>
-        <w:jc w:val="both"/>
-        <w:rPr>
-          <w:rFonts w:asciiTheme="minorHAnsi" w:hAnsiTheme="minorHAnsi" w:cs="Arial"/>
-          <w:sz w:val="24"/>
-          <w:szCs w:val="24"/>
-        </w:rPr>
-      </w:pPr>
-    </w:p>
-    <w:p>
-      <w:pPr>
-        <w:jc w:val="both"/>
-        <w:rPr>
-          <w:rFonts w:asciiTheme="minorHAnsi" w:hAnsiTheme="minorHAnsi" w:cs="Arial"/>
-          <w:sz w:val="24"/>
-          <w:szCs w:val="24"/>
-        </w:rPr>
-      </w:pPr>
-    </w:p>
-    <w:p>
-      <w:pPr>
-        <w:jc w:val="both"/>
-        <w:rPr>
-          <w:rFonts w:asciiTheme="minorHAnsi" w:hAnsiTheme="minorHAnsi" w:cs="Arial"/>
-          <w:sz w:val="24"/>
-          <w:szCs w:val="24"/>
-        </w:rPr>
-      </w:pPr>
     </w:p>
     <w:p>
       <w:pPr>
@@ -4447,6 +4379,7 @@
           <w:rFonts w:asciiTheme="minorHAnsi" w:hAnsiTheme="minorHAnsi"/>
           <w:lang w:val="en-US"/>
         </w:rPr>
+        <w:lastRenderedPageBreak/>
         <w:tab/>
       </w:r>
       <w:proofErr w:type="spellStart"/>
@@ -4897,7 +4830,6 @@
           <w:rFonts w:asciiTheme="minorHAnsi" w:hAnsiTheme="minorHAnsi"/>
           <w:lang w:val="en-US"/>
         </w:rPr>
-        <w:lastRenderedPageBreak/>
         <w:tab/>
       </w:r>
       <w:r>
@@ -6861,6 +6793,7 @@
           <w:rFonts w:asciiTheme="minorHAnsi" w:hAnsiTheme="minorHAnsi"/>
           <w:lang w:val="en-US"/>
         </w:rPr>
+        <w:lastRenderedPageBreak/>
         <w:t xml:space="preserve"> </w:t>
       </w:r>
       <w:r>
@@ -7364,7 +7297,6 @@
           <w:rFonts w:asciiTheme="minorHAnsi" w:hAnsiTheme="minorHAnsi"/>
           <w:lang w:val="en-US"/>
         </w:rPr>
-        <w:lastRenderedPageBreak/>
         <w:tab/>
       </w:r>
       <w:r>
@@ -9153,6 +9085,7 @@
           <w:rFonts w:asciiTheme="minorHAnsi" w:hAnsiTheme="minorHAnsi"/>
           <w:lang w:val="en-US"/>
         </w:rPr>
+        <w:lastRenderedPageBreak/>
         <w:tab/>
       </w:r>
       <w:r>
@@ -9923,7 +9856,6 @@
           <w:rFonts w:asciiTheme="minorHAnsi" w:hAnsiTheme="minorHAnsi"/>
           <w:lang w:val="en-US"/>
         </w:rPr>
-        <w:lastRenderedPageBreak/>
         <w:tab/>
       </w:r>
       <w:r>
@@ -10340,6 +10272,7 @@
           <w:rFonts w:asciiTheme="minorHAnsi" w:hAnsiTheme="minorHAnsi"/>
           <w:noProof/>
         </w:rPr>
+        <w:lastRenderedPageBreak/>
         <w:drawing>
           <wp:inline distT="0" distB="0" distL="0" distR="0" wp14:anchorId="19906A69" wp14:editId="544F034D">
             <wp:extent cx="1581150" cy="3914775"/>
@@ -10612,18 +10545,6 @@
     <w:p>
       <w:pPr>
         <w:widowControl w:val="0"/>
-        <w:rPr>
-          <w:rFonts w:asciiTheme="minorHAnsi" w:hAnsiTheme="minorHAnsi"/>
-          <w:b/>
-          <w:color w:val="000000" w:themeColor="text1"/>
-          <w:sz w:val="24"/>
-          <w:szCs w:val="24"/>
-        </w:rPr>
-      </w:pPr>
-    </w:p>
-    <w:p>
-      <w:pPr>
-        <w:widowControl w:val="0"/>
         <w:jc w:val="both"/>
         <w:rPr>
           <w:rFonts w:asciiTheme="minorHAnsi" w:hAnsiTheme="minorHAnsi" w:cs="Arial"/>
@@ -10683,18 +10604,17 @@
         <w:widowControl w:val="0"/>
         <w:jc w:val="both"/>
         <w:rPr>
-          <w:rFonts w:asciiTheme="minorHAnsi" w:hAnsiTheme="minorHAnsi"/>
-          <w:color w:val="000000" w:themeColor="text1"/>
-          <w:sz w:val="28"/>
-          <w:szCs w:val="28"/>
-        </w:rPr>
-      </w:pPr>
-      <w:r>
-        <w:rPr>
           <w:rFonts w:asciiTheme="minorHAnsi" w:hAnsiTheme="minorHAnsi" w:cs="Arial"/>
           <w:sz w:val="24"/>
           <w:szCs w:val="24"/>
         </w:rPr>
+      </w:pPr>
+      <w:r>
+        <w:rPr>
+          <w:rFonts w:asciiTheme="minorHAnsi" w:hAnsiTheme="minorHAnsi" w:cs="Arial"/>
+          <w:sz w:val="24"/>
+          <w:szCs w:val="24"/>
+        </w:rPr>
         <w:t>Dichos problemas se fueron resolviendo con la investigación que se realizó durante la realización del proyecto.</w:t>
       </w:r>
     </w:p>
@@ -10712,7 +10632,6 @@
           <w:sz w:val="28"/>
           <w:szCs w:val="28"/>
         </w:rPr>
-        <w:lastRenderedPageBreak/>
         <w:t>c</w:t>
       </w:r>
       <w:r>
@@ -10947,6 +10866,7 @@
           <w:sz w:val="28"/>
           <w:szCs w:val="28"/>
         </w:rPr>
+        <w:lastRenderedPageBreak/>
         <w:t>El sistema</w:t>
       </w:r>
       <w:r>
@@ -11640,15 +11560,15 @@
           <w:sz w:val="28"/>
           <w:szCs w:val="28"/>
         </w:rPr>
-        <w:t xml:space="preserve"> sistema deberá de funcionar de manera impecable tanto en el desc</w:t>
-      </w:r>
-      <w:r>
-        <w:rPr>
-          <w:rFonts w:asciiTheme="minorHAnsi" w:hAnsiTheme="minorHAnsi" w:cs="Tahoma"/>
-          <w:sz w:val="28"/>
-          <w:szCs w:val="28"/>
-        </w:rPr>
-        <w:t>uento de vidas como en el registro de puntuaciones.</w:t>
+        <w:t xml:space="preserve"> </w:t>
+      </w:r>
+      <w:r>
+        <w:rPr>
+          <w:rFonts w:asciiTheme="minorHAnsi" w:hAnsiTheme="minorHAnsi" w:cs="Tahoma"/>
+          <w:sz w:val="28"/>
+          <w:szCs w:val="28"/>
+        </w:rPr>
+        <w:t>sistema deberá de aumentar la dificultad del juego cada vez que el usuario supere un nivel.</w:t>
       </w:r>
     </w:p>
     <w:p>
@@ -11733,24 +11653,6 @@
       <w:pPr>
         <w:rPr>
           <w:rFonts w:asciiTheme="minorHAnsi" w:hAnsiTheme="minorHAnsi" w:cs="Tahoma"/>
-          <w:sz w:val="28"/>
-          <w:szCs w:val="28"/>
-        </w:rPr>
-      </w:pPr>
-    </w:p>
-    <w:p>
-      <w:pPr>
-        <w:rPr>
-          <w:rFonts w:asciiTheme="minorHAnsi" w:hAnsiTheme="minorHAnsi" w:cs="Tahoma"/>
-          <w:sz w:val="28"/>
-          <w:szCs w:val="28"/>
-        </w:rPr>
-      </w:pPr>
-    </w:p>
-    <w:p>
-      <w:pPr>
-        <w:rPr>
-          <w:rFonts w:asciiTheme="minorHAnsi" w:hAnsiTheme="minorHAnsi" w:cs="Tahoma"/>
           <w:b/>
           <w:sz w:val="28"/>
           <w:szCs w:val="28"/>
@@ -11763,7 +11665,6 @@
           <w:sz w:val="28"/>
           <w:szCs w:val="28"/>
         </w:rPr>
-        <w:lastRenderedPageBreak/>
         <w:t>REQUISITOS NO FUNCIONALES</w:t>
       </w:r>
     </w:p>
@@ -11958,6 +11859,7 @@
           <w:sz w:val="28"/>
           <w:szCs w:val="28"/>
         </w:rPr>
+        <w:lastRenderedPageBreak/>
         <w:t>El sistema</w:t>
       </w:r>
       <w:r>
@@ -12237,7 +12139,7 @@
           <w:sz w:val="28"/>
           <w:szCs w:val="28"/>
         </w:rPr>
-        <w:t>tendrá un tiempo estándar para iniciar y reiniciar el juego.</w:t>
+        <w:t>tendrá demostraciones acerca del objetivo del juego.</w:t>
       </w:r>
     </w:p>
     <w:p>
@@ -12521,6 +12423,24 @@
     </w:p>
     <w:p>
       <w:pPr>
+        <w:rPr>
+          <w:rFonts w:asciiTheme="minorHAnsi" w:hAnsiTheme="minorHAnsi" w:cs="Tahoma"/>
+          <w:sz w:val="28"/>
+          <w:szCs w:val="28"/>
+        </w:rPr>
+      </w:pPr>
+    </w:p>
+    <w:p>
+      <w:pPr>
+        <w:rPr>
+          <w:rFonts w:asciiTheme="minorHAnsi" w:hAnsiTheme="minorHAnsi" w:cs="Tahoma"/>
+          <w:sz w:val="28"/>
+          <w:szCs w:val="28"/>
+        </w:rPr>
+      </w:pPr>
+    </w:p>
+    <w:p>
+      <w:pPr>
         <w:pStyle w:val="Default"/>
         <w:rPr>
           <w:rFonts w:asciiTheme="minorHAnsi" w:eastAsia="Times New Roman" w:hAnsiTheme="minorHAnsi" w:cs="Tahoma"/>
@@ -12592,6 +12512,15 @@
     </w:p>
     <w:p>
       <w:pPr>
+        <w:rPr>
+          <w:rFonts w:asciiTheme="minorHAnsi" w:hAnsiTheme="minorHAnsi" w:cs="Tahoma"/>
+          <w:sz w:val="28"/>
+          <w:szCs w:val="28"/>
+        </w:rPr>
+      </w:pPr>
+    </w:p>
+    <w:p>
+      <w:pPr>
         <w:jc w:val="center"/>
         <w:rPr>
           <w:rFonts w:asciiTheme="minorHAnsi" w:hAnsiTheme="minorHAnsi" w:cs="Tahoma"/>
@@ -12599,33 +12528,6 @@
           <w:szCs w:val="28"/>
         </w:rPr>
       </w:pPr>
-    </w:p>
-    <w:p>
-      <w:pPr>
-        <w:rPr>
-          <w:rFonts w:asciiTheme="minorHAnsi" w:hAnsiTheme="minorHAnsi" w:cs="Tahoma"/>
-          <w:sz w:val="28"/>
-          <w:szCs w:val="28"/>
-        </w:rPr>
-      </w:pPr>
-    </w:p>
-    <w:p>
-      <w:pPr>
-        <w:rPr>
-          <w:rFonts w:asciiTheme="minorHAnsi" w:hAnsiTheme="minorHAnsi" w:cs="Tahoma"/>
-          <w:sz w:val="28"/>
-          <w:szCs w:val="28"/>
-        </w:rPr>
-      </w:pPr>
-    </w:p>
-    <w:p>
-      <w:pPr>
-        <w:rPr>
-          <w:rFonts w:asciiTheme="minorHAnsi" w:hAnsiTheme="minorHAnsi" w:cs="Tahoma"/>
-          <w:sz w:val="28"/>
-          <w:szCs w:val="28"/>
-        </w:rPr>
-      </w:pPr>
       <w:r>
         <w:rPr>
           <w:rFonts w:asciiTheme="minorHAnsi" w:hAnsiTheme="minorHAnsi" w:cs="Tahoma"/>
@@ -12634,10 +12536,10 @@
           <w:szCs w:val="28"/>
         </w:rPr>
         <w:drawing>
-          <wp:inline distT="0" distB="0" distL="0" distR="0" wp14:anchorId="208E51AC" wp14:editId="0EDFFC9E">
-            <wp:extent cx="5700996" cy="4067175"/>
-            <wp:effectExtent l="0" t="0" r="0" b="0"/>
-            <wp:docPr id="10" name="Imagen 10" descr="C:\Users\jorge\Pictures\Screenshots\Screenshot (211).png"/>
+          <wp:inline distT="0" distB="0" distL="0" distR="0">
+            <wp:extent cx="6063138" cy="5175850"/>
+            <wp:effectExtent l="0" t="0" r="0" b="6350"/>
+            <wp:docPr id="8" name="Imagen 8" descr="C:\Users\jorge\Pictures\Screenshots\Screenshot (221).png"/>
             <wp:cNvGraphicFramePr>
               <a:graphicFrameLocks xmlns:a="http://schemas.openxmlformats.org/drawingml/2006/main" noChangeAspect="1"/>
             </wp:cNvGraphicFramePr>
@@ -12645,7 +12547,7 @@
               <a:graphicData uri="http://schemas.openxmlformats.org/drawingml/2006/picture">
                 <pic:pic xmlns:pic="http://schemas.openxmlformats.org/drawingml/2006/picture">
                   <pic:nvPicPr>
-                    <pic:cNvPr id="0" name="Picture 4" descr="C:\Users\jorge\Pictures\Screenshots\Screenshot (211).png"/>
+                    <pic:cNvPr id="0" name="Picture 2" descr="C:\Users\jorge\Pictures\Screenshots\Screenshot (221).png"/>
                     <pic:cNvPicPr>
                       <a:picLocks noChangeAspect="1" noChangeArrowheads="1"/>
                     </pic:cNvPicPr>
@@ -12666,7 +12568,7 @@
                   <pic:spPr bwMode="auto">
                     <a:xfrm>
                       <a:off x="0" y="0"/>
-                      <a:ext cx="5707467" cy="4071792"/>
+                      <a:ext cx="6062984" cy="5175718"/>
                     </a:xfrm>
                     <a:prstGeom prst="rect">
                       <a:avLst/>
@@ -12716,6 +12618,58 @@
       <w:pPr>
         <w:pStyle w:val="Default"/>
         <w:rPr>
+          <w:rFonts w:asciiTheme="minorHAnsi" w:hAnsiTheme="minorHAnsi" w:cs="Tahoma"/>
+          <w:sz w:val="28"/>
+          <w:szCs w:val="28"/>
+        </w:rPr>
+      </w:pPr>
+    </w:p>
+    <w:p>
+      <w:pPr>
+        <w:pStyle w:val="Default"/>
+        <w:rPr>
+          <w:rFonts w:asciiTheme="minorHAnsi" w:hAnsiTheme="minorHAnsi" w:cs="Tahoma"/>
+          <w:sz w:val="28"/>
+          <w:szCs w:val="28"/>
+        </w:rPr>
+      </w:pPr>
+    </w:p>
+    <w:p>
+      <w:pPr>
+        <w:pStyle w:val="Default"/>
+        <w:rPr>
+          <w:rFonts w:asciiTheme="minorHAnsi" w:hAnsiTheme="minorHAnsi" w:cs="Tahoma"/>
+          <w:sz w:val="28"/>
+          <w:szCs w:val="28"/>
+        </w:rPr>
+      </w:pPr>
+    </w:p>
+    <w:p>
+      <w:pPr>
+        <w:pStyle w:val="Default"/>
+        <w:rPr>
+          <w:rFonts w:asciiTheme="minorHAnsi" w:hAnsiTheme="minorHAnsi" w:cs="Tahoma"/>
+          <w:sz w:val="28"/>
+          <w:szCs w:val="28"/>
+        </w:rPr>
+      </w:pPr>
+    </w:p>
+    <w:p>
+      <w:pPr>
+        <w:pStyle w:val="Default"/>
+        <w:rPr>
+          <w:rFonts w:asciiTheme="minorHAnsi" w:hAnsiTheme="minorHAnsi" w:cs="Tahoma"/>
+          <w:sz w:val="28"/>
+          <w:szCs w:val="28"/>
+        </w:rPr>
+      </w:pPr>
+      <w:bookmarkStart w:id="0" w:name="_GoBack"/>
+      <w:bookmarkEnd w:id="0"/>
+    </w:p>
+    <w:p>
+      <w:pPr>
+        <w:pStyle w:val="Default"/>
+        <w:rPr>
           <w:rFonts w:asciiTheme="minorHAnsi" w:eastAsia="Times New Roman" w:hAnsiTheme="minorHAnsi" w:cs="Tahoma"/>
           <w:kern w:val="28"/>
           <w:sz w:val="28"/>
@@ -12729,6 +12683,7 @@
           <w:sz w:val="28"/>
           <w:szCs w:val="28"/>
         </w:rPr>
+        <w:lastRenderedPageBreak/>
         <w:t>f</w:t>
       </w:r>
       <w:r>
@@ -13030,7 +12985,6 @@
                 <w:sz w:val="28"/>
                 <w:szCs w:val="28"/>
               </w:rPr>
-              <w:lastRenderedPageBreak/>
               <w:t>Caminos alternos:</w:t>
             </w:r>
           </w:p>
@@ -13196,400 +13150,6 @@
     </w:p>
     <w:p>
       <w:pPr>
-        <w:rPr>
-          <w:rFonts w:asciiTheme="minorHAnsi" w:hAnsiTheme="minorHAnsi" w:cs="Tahoma"/>
-          <w:b/>
-          <w:sz w:val="28"/>
-          <w:szCs w:val="28"/>
-        </w:rPr>
-      </w:pPr>
-    </w:p>
-    <w:p>
-      <w:pPr>
-        <w:rPr>
-          <w:rFonts w:asciiTheme="minorHAnsi" w:hAnsiTheme="minorHAnsi" w:cs="Tahoma"/>
-          <w:b/>
-          <w:sz w:val="28"/>
-          <w:szCs w:val="28"/>
-        </w:rPr>
-      </w:pPr>
-    </w:p>
-    <w:tbl>
-      <w:tblPr>
-        <w:tblStyle w:val="Tablaconcuadrcula"/>
-        <w:tblW w:w="8809" w:type="dxa"/>
-        <w:tblLook w:val="04A0" w:firstRow="1" w:lastRow="0" w:firstColumn="1" w:lastColumn="0" w:noHBand="0" w:noVBand="1"/>
-      </w:tblPr>
-      <w:tblGrid>
-        <w:gridCol w:w="8809"/>
-      </w:tblGrid>
-      <w:tr>
-        <w:trPr>
-          <w:trHeight w:val="724"/>
-        </w:trPr>
-        <w:tc>
-          <w:tcPr>
-            <w:tcW w:w="8809" w:type="dxa"/>
-            <w:tcBorders>
-              <w:top w:val="thinThickSmallGap" w:sz="24" w:space="0" w:color="auto"/>
-              <w:left w:val="thinThickSmallGap" w:sz="24" w:space="0" w:color="auto"/>
-              <w:bottom w:val="thinThickSmallGap" w:sz="24" w:space="0" w:color="auto"/>
-              <w:right w:val="thinThickSmallGap" w:sz="24" w:space="0" w:color="auto"/>
-            </w:tcBorders>
-          </w:tcPr>
-          <w:p>
-            <w:pPr>
-              <w:rPr>
-                <w:rFonts w:asciiTheme="minorHAnsi" w:hAnsiTheme="minorHAnsi"/>
-                <w:sz w:val="28"/>
-                <w:szCs w:val="28"/>
-              </w:rPr>
-            </w:pPr>
-            <w:r>
-              <w:rPr>
-                <w:rFonts w:asciiTheme="minorHAnsi" w:hAnsiTheme="minorHAnsi" w:cs="Tahoma"/>
-                <w:sz w:val="28"/>
-                <w:szCs w:val="28"/>
-              </w:rPr>
-              <w:t>CU: Gestionar el juego</w:t>
-            </w:r>
-          </w:p>
-        </w:tc>
-      </w:tr>
-      <w:tr>
-        <w:trPr>
-          <w:trHeight w:val="724"/>
-        </w:trPr>
-        <w:tc>
-          <w:tcPr>
-            <w:tcW w:w="8809" w:type="dxa"/>
-            <w:tcBorders>
-              <w:top w:val="thinThickSmallGap" w:sz="24" w:space="0" w:color="auto"/>
-              <w:left w:val="thinThickSmallGap" w:sz="24" w:space="0" w:color="auto"/>
-              <w:bottom w:val="thinThickSmallGap" w:sz="24" w:space="0" w:color="auto"/>
-              <w:right w:val="thinThickSmallGap" w:sz="24" w:space="0" w:color="auto"/>
-            </w:tcBorders>
-          </w:tcPr>
-          <w:p>
-            <w:pPr>
-              <w:rPr>
-                <w:rFonts w:asciiTheme="minorHAnsi" w:hAnsiTheme="minorHAnsi"/>
-                <w:sz w:val="28"/>
-                <w:szCs w:val="28"/>
-              </w:rPr>
-            </w:pPr>
-            <w:r>
-              <w:rPr>
-                <w:rFonts w:asciiTheme="minorHAnsi" w:hAnsiTheme="minorHAnsi"/>
-                <w:sz w:val="28"/>
-                <w:szCs w:val="28"/>
-              </w:rPr>
-              <w:t>Actores: Monitor</w:t>
-            </w:r>
-          </w:p>
-        </w:tc>
-      </w:tr>
-      <w:tr>
-        <w:trPr>
-          <w:trHeight w:val="679"/>
-        </w:trPr>
-        <w:tc>
-          <w:tcPr>
-            <w:tcW w:w="8809" w:type="dxa"/>
-            <w:tcBorders>
-              <w:top w:val="thinThickSmallGap" w:sz="24" w:space="0" w:color="auto"/>
-              <w:left w:val="thinThickSmallGap" w:sz="24" w:space="0" w:color="auto"/>
-              <w:bottom w:val="thinThickSmallGap" w:sz="24" w:space="0" w:color="auto"/>
-              <w:right w:val="thinThickSmallGap" w:sz="24" w:space="0" w:color="auto"/>
-            </w:tcBorders>
-          </w:tcPr>
-          <w:p>
-            <w:pPr>
-              <w:rPr>
-                <w:rFonts w:asciiTheme="minorHAnsi" w:hAnsiTheme="minorHAnsi"/>
-                <w:sz w:val="28"/>
-                <w:szCs w:val="28"/>
-              </w:rPr>
-            </w:pPr>
-            <w:r>
-              <w:rPr>
-                <w:rFonts w:asciiTheme="minorHAnsi" w:hAnsiTheme="minorHAnsi"/>
-                <w:sz w:val="28"/>
-                <w:szCs w:val="28"/>
-              </w:rPr>
-              <w:t>Precondición: ingresar al sistema</w:t>
-            </w:r>
-          </w:p>
-        </w:tc>
-      </w:tr>
-      <w:tr>
-        <w:trPr>
-          <w:trHeight w:val="724"/>
-        </w:trPr>
-        <w:tc>
-          <w:tcPr>
-            <w:tcW w:w="8809" w:type="dxa"/>
-            <w:tcBorders>
-              <w:top w:val="thinThickSmallGap" w:sz="24" w:space="0" w:color="auto"/>
-              <w:left w:val="thinThickSmallGap" w:sz="24" w:space="0" w:color="auto"/>
-              <w:bottom w:val="thinThickSmallGap" w:sz="24" w:space="0" w:color="auto"/>
-              <w:right w:val="thinThickSmallGap" w:sz="24" w:space="0" w:color="auto"/>
-            </w:tcBorders>
-          </w:tcPr>
-          <w:p>
-            <w:pPr>
-              <w:rPr>
-                <w:rFonts w:asciiTheme="minorHAnsi" w:hAnsiTheme="minorHAnsi"/>
-                <w:sz w:val="28"/>
-                <w:szCs w:val="28"/>
-              </w:rPr>
-            </w:pPr>
-            <w:r>
-              <w:rPr>
-                <w:rFonts w:asciiTheme="minorHAnsi" w:hAnsiTheme="minorHAnsi"/>
-                <w:sz w:val="28"/>
-                <w:szCs w:val="28"/>
-              </w:rPr>
-              <w:t>Camino normal:</w:t>
-            </w:r>
-          </w:p>
-          <w:p>
-            <w:pPr>
-              <w:pStyle w:val="Prrafodelista"/>
-              <w:numPr>
-                <w:ilvl w:val="0"/>
-                <w:numId w:val="9"/>
-              </w:numPr>
-              <w:rPr>
-                <w:rFonts w:asciiTheme="minorHAnsi" w:hAnsiTheme="minorHAnsi"/>
-                <w:sz w:val="28"/>
-                <w:szCs w:val="28"/>
-              </w:rPr>
-            </w:pPr>
-            <w:r>
-              <w:rPr>
-                <w:rFonts w:asciiTheme="minorHAnsi" w:hAnsiTheme="minorHAnsi"/>
-                <w:sz w:val="28"/>
-                <w:szCs w:val="28"/>
-              </w:rPr>
-              <w:t>El Monitor selecciona iniciar el sistema.</w:t>
-            </w:r>
-          </w:p>
-          <w:p>
-            <w:pPr>
-              <w:pStyle w:val="Prrafodelista"/>
-              <w:numPr>
-                <w:ilvl w:val="0"/>
-                <w:numId w:val="9"/>
-              </w:numPr>
-              <w:rPr>
-                <w:rFonts w:asciiTheme="minorHAnsi" w:hAnsiTheme="minorHAnsi"/>
-                <w:sz w:val="28"/>
-                <w:szCs w:val="28"/>
-              </w:rPr>
-            </w:pPr>
-            <w:r>
-              <w:rPr>
-                <w:rFonts w:asciiTheme="minorHAnsi" w:hAnsiTheme="minorHAnsi"/>
-                <w:sz w:val="28"/>
-                <w:szCs w:val="28"/>
-              </w:rPr>
-              <w:t xml:space="preserve">El Monitor le </w:t>
-            </w:r>
-            <w:r>
-              <w:rPr>
-                <w:rFonts w:asciiTheme="minorHAnsi" w:hAnsiTheme="minorHAnsi"/>
-                <w:sz w:val="28"/>
-                <w:szCs w:val="28"/>
-              </w:rPr>
-              <w:t>dará</w:t>
-            </w:r>
-            <w:r>
-              <w:rPr>
-                <w:rFonts w:asciiTheme="minorHAnsi" w:hAnsiTheme="minorHAnsi"/>
-                <w:sz w:val="28"/>
-                <w:szCs w:val="28"/>
-              </w:rPr>
-              <w:t xml:space="preserve"> a conocer entre jugar de 1 a 2 </w:t>
-            </w:r>
-            <w:proofErr w:type="spellStart"/>
-            <w:r>
-              <w:rPr>
-                <w:rFonts w:asciiTheme="minorHAnsi" w:hAnsiTheme="minorHAnsi"/>
-                <w:sz w:val="28"/>
-                <w:szCs w:val="28"/>
-              </w:rPr>
-              <w:t>players</w:t>
-            </w:r>
-            <w:proofErr w:type="spellEnd"/>
-            <w:r>
-              <w:rPr>
-                <w:rFonts w:asciiTheme="minorHAnsi" w:hAnsiTheme="minorHAnsi"/>
-                <w:sz w:val="28"/>
-                <w:szCs w:val="28"/>
-              </w:rPr>
-              <w:t>.</w:t>
-            </w:r>
-          </w:p>
-          <w:p>
-            <w:pPr>
-              <w:pStyle w:val="Prrafodelista"/>
-              <w:rPr>
-                <w:rFonts w:asciiTheme="minorHAnsi" w:hAnsiTheme="minorHAnsi"/>
-                <w:sz w:val="28"/>
-                <w:szCs w:val="28"/>
-              </w:rPr>
-            </w:pPr>
-          </w:p>
-        </w:tc>
-      </w:tr>
-      <w:tr>
-        <w:trPr>
-          <w:trHeight w:val="724"/>
-        </w:trPr>
-        <w:tc>
-          <w:tcPr>
-            <w:tcW w:w="8809" w:type="dxa"/>
-            <w:tcBorders>
-              <w:top w:val="thinThickSmallGap" w:sz="24" w:space="0" w:color="auto"/>
-              <w:left w:val="thinThickSmallGap" w:sz="24" w:space="0" w:color="auto"/>
-              <w:bottom w:val="thinThickSmallGap" w:sz="24" w:space="0" w:color="auto"/>
-              <w:right w:val="thinThickSmallGap" w:sz="24" w:space="0" w:color="auto"/>
-            </w:tcBorders>
-          </w:tcPr>
-          <w:p>
-            <w:pPr>
-              <w:rPr>
-                <w:rFonts w:asciiTheme="minorHAnsi" w:hAnsiTheme="minorHAnsi"/>
-                <w:sz w:val="28"/>
-                <w:szCs w:val="28"/>
-              </w:rPr>
-            </w:pPr>
-            <w:r>
-              <w:rPr>
-                <w:rFonts w:asciiTheme="minorHAnsi" w:hAnsiTheme="minorHAnsi"/>
-                <w:sz w:val="28"/>
-                <w:szCs w:val="28"/>
-              </w:rPr>
-              <w:t>Caminos alternos:</w:t>
-            </w:r>
-          </w:p>
-          <w:p>
-            <w:pPr>
-              <w:pStyle w:val="Prrafodelista"/>
-              <w:numPr>
-                <w:ilvl w:val="0"/>
-                <w:numId w:val="10"/>
-              </w:numPr>
-              <w:rPr>
-                <w:rFonts w:asciiTheme="minorHAnsi" w:hAnsiTheme="minorHAnsi"/>
-                <w:sz w:val="28"/>
-                <w:szCs w:val="28"/>
-              </w:rPr>
-            </w:pPr>
-            <w:r>
-              <w:rPr>
-                <w:rFonts w:asciiTheme="minorHAnsi" w:hAnsiTheme="minorHAnsi"/>
-                <w:sz w:val="28"/>
-                <w:szCs w:val="28"/>
-              </w:rPr>
-              <w:t>El monitor mostrara las puntuaciones más altas.</w:t>
-            </w:r>
-          </w:p>
-          <w:p>
-            <w:pPr>
-              <w:pStyle w:val="Prrafodelista"/>
-              <w:numPr>
-                <w:ilvl w:val="0"/>
-                <w:numId w:val="10"/>
-              </w:numPr>
-              <w:rPr>
-                <w:rFonts w:asciiTheme="minorHAnsi" w:hAnsiTheme="minorHAnsi"/>
-                <w:sz w:val="28"/>
-                <w:szCs w:val="28"/>
-              </w:rPr>
-            </w:pPr>
-            <w:r>
-              <w:rPr>
-                <w:rFonts w:asciiTheme="minorHAnsi" w:hAnsiTheme="minorHAnsi"/>
-                <w:sz w:val="28"/>
-                <w:szCs w:val="28"/>
-              </w:rPr>
-              <w:t>El monitor actualizara base de datos.</w:t>
-            </w:r>
-          </w:p>
-        </w:tc>
-      </w:tr>
-      <w:tr>
-        <w:trPr>
-          <w:trHeight w:val="724"/>
-        </w:trPr>
-        <w:tc>
-          <w:tcPr>
-            <w:tcW w:w="8809" w:type="dxa"/>
-            <w:tcBorders>
-              <w:top w:val="thinThickSmallGap" w:sz="24" w:space="0" w:color="auto"/>
-              <w:left w:val="thinThickSmallGap" w:sz="24" w:space="0" w:color="auto"/>
-              <w:bottom w:val="thinThickSmallGap" w:sz="24" w:space="0" w:color="auto"/>
-              <w:right w:val="thinThickSmallGap" w:sz="24" w:space="0" w:color="auto"/>
-            </w:tcBorders>
-          </w:tcPr>
-          <w:p>
-            <w:pPr>
-              <w:rPr>
-                <w:rFonts w:asciiTheme="minorHAnsi" w:hAnsiTheme="minorHAnsi"/>
-                <w:sz w:val="28"/>
-                <w:szCs w:val="28"/>
-              </w:rPr>
-            </w:pPr>
-            <w:r>
-              <w:rPr>
-                <w:rFonts w:asciiTheme="minorHAnsi" w:hAnsiTheme="minorHAnsi"/>
-                <w:sz w:val="28"/>
-                <w:szCs w:val="28"/>
-              </w:rPr>
-              <w:t>Post condición:</w:t>
-            </w:r>
-          </w:p>
-          <w:p>
-            <w:pPr>
-              <w:rPr>
-                <w:rFonts w:asciiTheme="minorHAnsi" w:hAnsiTheme="minorHAnsi"/>
-                <w:sz w:val="28"/>
-                <w:szCs w:val="28"/>
-              </w:rPr>
-            </w:pPr>
-            <w:r>
-              <w:rPr>
-                <w:rFonts w:asciiTheme="minorHAnsi" w:hAnsiTheme="minorHAnsi"/>
-                <w:sz w:val="28"/>
-                <w:szCs w:val="28"/>
-              </w:rPr>
-              <w:t xml:space="preserve">El monitor </w:t>
-            </w:r>
-            <w:r>
-              <w:rPr>
-                <w:rFonts w:asciiTheme="minorHAnsi" w:hAnsiTheme="minorHAnsi"/>
-                <w:sz w:val="28"/>
-                <w:szCs w:val="28"/>
-              </w:rPr>
-              <w:t>reiniciara el sistema en caso de que el usuario no elija una opción en un tiempo determinado.</w:t>
-            </w:r>
-          </w:p>
-        </w:tc>
-      </w:tr>
-    </w:tbl>
-    <w:p>
-      <w:pPr>
-        <w:rPr>
-          <w:rFonts w:asciiTheme="minorHAnsi" w:hAnsiTheme="minorHAnsi"/>
-          <w:sz w:val="28"/>
-          <w:szCs w:val="28"/>
-        </w:rPr>
-      </w:pPr>
-    </w:p>
-    <w:p>
-      <w:pPr>
         <w:pStyle w:val="Default"/>
         <w:rPr>
           <w:rFonts w:asciiTheme="minorHAnsi" w:eastAsia="Times New Roman" w:hAnsiTheme="minorHAnsi" w:cs="Tahoma"/>
@@ -13599,10 +13159,7 @@
           <w:lang w:eastAsia="es-ES"/>
         </w:rPr>
       </w:pPr>
-    </w:p>
-    <w:p>
-      <w:pPr>
-        <w:pStyle w:val="Default"/>
+      <w:r>
         <w:rPr>
           <w:rFonts w:asciiTheme="minorHAnsi" w:eastAsia="Times New Roman" w:hAnsiTheme="minorHAnsi" w:cs="Tahoma"/>
           <w:kern w:val="28"/>
@@ -13610,76 +13167,6 @@
           <w:szCs w:val="28"/>
           <w:lang w:eastAsia="es-ES"/>
         </w:rPr>
-      </w:pPr>
-    </w:p>
-    <w:p>
-      <w:pPr>
-        <w:pStyle w:val="Default"/>
-        <w:rPr>
-          <w:rFonts w:asciiTheme="minorHAnsi" w:eastAsia="Times New Roman" w:hAnsiTheme="minorHAnsi" w:cs="Tahoma"/>
-          <w:kern w:val="28"/>
-          <w:sz w:val="28"/>
-          <w:szCs w:val="28"/>
-          <w:lang w:eastAsia="es-ES"/>
-        </w:rPr>
-      </w:pPr>
-    </w:p>
-    <w:p>
-      <w:pPr>
-        <w:pStyle w:val="Default"/>
-        <w:rPr>
-          <w:rFonts w:asciiTheme="minorHAnsi" w:eastAsia="Times New Roman" w:hAnsiTheme="minorHAnsi" w:cs="Tahoma"/>
-          <w:kern w:val="28"/>
-          <w:sz w:val="28"/>
-          <w:szCs w:val="28"/>
-          <w:lang w:eastAsia="es-ES"/>
-        </w:rPr>
-      </w:pPr>
-    </w:p>
-    <w:p>
-      <w:pPr>
-        <w:pStyle w:val="Default"/>
-        <w:rPr>
-          <w:rFonts w:asciiTheme="minorHAnsi" w:eastAsia="Times New Roman" w:hAnsiTheme="minorHAnsi" w:cs="Tahoma"/>
-          <w:kern w:val="28"/>
-          <w:sz w:val="28"/>
-          <w:szCs w:val="28"/>
-          <w:lang w:eastAsia="es-ES"/>
-        </w:rPr>
-      </w:pPr>
-    </w:p>
-    <w:p>
-      <w:pPr>
-        <w:pStyle w:val="Default"/>
-        <w:rPr>
-          <w:rFonts w:asciiTheme="minorHAnsi" w:eastAsia="Times New Roman" w:hAnsiTheme="minorHAnsi" w:cs="Tahoma"/>
-          <w:kern w:val="28"/>
-          <w:sz w:val="28"/>
-          <w:szCs w:val="28"/>
-          <w:lang w:eastAsia="es-ES"/>
-        </w:rPr>
-      </w:pPr>
-    </w:p>
-    <w:p>
-      <w:pPr>
-        <w:pStyle w:val="Default"/>
-        <w:rPr>
-          <w:rFonts w:asciiTheme="minorHAnsi" w:eastAsia="Times New Roman" w:hAnsiTheme="minorHAnsi" w:cs="Tahoma"/>
-          <w:kern w:val="28"/>
-          <w:sz w:val="28"/>
-          <w:szCs w:val="28"/>
-          <w:lang w:eastAsia="es-ES"/>
-        </w:rPr>
-      </w:pPr>
-      <w:r>
-        <w:rPr>
-          <w:rFonts w:asciiTheme="minorHAnsi" w:eastAsia="Times New Roman" w:hAnsiTheme="minorHAnsi" w:cs="Tahoma"/>
-          <w:kern w:val="28"/>
-          <w:sz w:val="28"/>
-          <w:szCs w:val="28"/>
-          <w:lang w:eastAsia="es-ES"/>
-        </w:rPr>
-        <w:lastRenderedPageBreak/>
         <w:t xml:space="preserve">g) </w:t>
       </w:r>
       <w:r>
@@ -13731,46 +13218,98 @@
           <w:sz w:val="28"/>
           <w:szCs w:val="28"/>
         </w:rPr>
-        <w:t>DOCUMENTACION</w:t>
-      </w:r>
-    </w:p>
-    <w:p>
-      <w:pPr>
-        <w:ind w:left="360"/>
-        <w:rPr>
-          <w:rFonts w:asciiTheme="minorHAnsi" w:hAnsiTheme="minorHAnsi"/>
-          <w:sz w:val="28"/>
-          <w:szCs w:val="28"/>
-        </w:rPr>
-      </w:pPr>
-      <w:r>
-        <w:rPr>
-          <w:rFonts w:asciiTheme="minorHAnsi" w:hAnsiTheme="minorHAnsi"/>
-          <w:sz w:val="28"/>
-          <w:szCs w:val="28"/>
-        </w:rPr>
-        <w:t xml:space="preserve">Toda la documentación acerca del juego estará almacenada en una base de datos accesible a cualquier usuario y en </w:t>
-      </w:r>
-      <w:r>
-        <w:rPr>
-          <w:rFonts w:asciiTheme="minorHAnsi" w:hAnsiTheme="minorHAnsi"/>
-          <w:sz w:val="28"/>
-          <w:szCs w:val="28"/>
-        </w:rPr>
-        <w:t>el idioma inglés-español</w:t>
-      </w:r>
-      <w:r>
-        <w:rPr>
-          <w:rFonts w:asciiTheme="minorHAnsi" w:hAnsiTheme="minorHAnsi"/>
-          <w:sz w:val="28"/>
-          <w:szCs w:val="28"/>
-        </w:rPr>
-        <w:t>.</w:t>
-      </w:r>
-    </w:p>
-    <w:p>
-      <w:pPr>
-        <w:ind w:left="360"/>
+        <w:t>OPERACINAL</w:t>
+      </w:r>
+      <w:r>
+        <w:rPr>
+          <w:rFonts w:asciiTheme="minorHAnsi" w:hAnsiTheme="minorHAnsi"/>
+          <w:sz w:val="28"/>
+          <w:szCs w:val="28"/>
+        </w:rPr>
+        <w:t>ES</w:t>
+      </w:r>
+    </w:p>
+    <w:p>
+      <w:pPr>
+        <w:rPr>
+          <w:rFonts w:asciiTheme="minorHAnsi" w:hAnsiTheme="minorHAnsi"/>
+          <w:sz w:val="28"/>
+          <w:szCs w:val="28"/>
+        </w:rPr>
+      </w:pPr>
+      <w:r>
+        <w:rPr>
+          <w:rFonts w:asciiTheme="minorHAnsi" w:hAnsiTheme="minorHAnsi"/>
+          <w:sz w:val="28"/>
+          <w:szCs w:val="28"/>
+        </w:rPr>
+        <w:tab/>
+      </w:r>
+      <w:r>
+        <w:rPr>
+          <w:rFonts w:asciiTheme="minorHAnsi" w:hAnsiTheme="minorHAnsi"/>
+          <w:sz w:val="28"/>
+          <w:szCs w:val="28"/>
+        </w:rPr>
+        <w:t xml:space="preserve">La barra de menú principal  debe de ser diseñada de forma que el </w:t>
+      </w:r>
+      <w:r>
+        <w:rPr>
+          <w:rFonts w:asciiTheme="minorHAnsi" w:hAnsiTheme="minorHAnsi"/>
+          <w:sz w:val="28"/>
+          <w:szCs w:val="28"/>
+        </w:rPr>
+        <w:tab/>
+        <w:t xml:space="preserve">usuario lo </w:t>
+      </w:r>
+      <w:r>
+        <w:rPr>
+          <w:rFonts w:asciiTheme="minorHAnsi" w:hAnsiTheme="minorHAnsi"/>
+          <w:sz w:val="28"/>
+          <w:szCs w:val="28"/>
+        </w:rPr>
+        <w:tab/>
+        <w:t xml:space="preserve">pueda entender de manera muy fácil, además se tendrá </w:t>
+      </w:r>
+      <w:r>
+        <w:rPr>
+          <w:rFonts w:asciiTheme="minorHAnsi" w:hAnsiTheme="minorHAnsi"/>
+          <w:sz w:val="28"/>
+          <w:szCs w:val="28"/>
+        </w:rPr>
+        <w:tab/>
+        <w:t>cuidado con la configuración  de colores de pantalla.</w:t>
+      </w:r>
+    </w:p>
+    <w:p>
+      <w:pPr>
+        <w:rPr>
+          <w:rFonts w:asciiTheme="minorHAnsi" w:hAnsiTheme="minorHAnsi"/>
+          <w:sz w:val="28"/>
+          <w:szCs w:val="28"/>
+        </w:rPr>
+      </w:pPr>
+    </w:p>
+    <w:p>
+      <w:pPr>
+        <w:rPr>
+          <w:rFonts w:asciiTheme="minorHAnsi" w:hAnsiTheme="minorHAnsi"/>
+          <w:sz w:val="28"/>
+          <w:szCs w:val="28"/>
+        </w:rPr>
+      </w:pPr>
+    </w:p>
+    <w:p>
+      <w:pPr>
+        <w:rPr>
+          <w:rFonts w:asciiTheme="minorHAnsi" w:hAnsiTheme="minorHAnsi"/>
+          <w:sz w:val="28"/>
+          <w:szCs w:val="28"/>
+        </w:rPr>
+      </w:pPr>
+    </w:p>
+    <w:p>
+      <w:pPr>
         <w:rPr>
           <w:rFonts w:asciiTheme="minorHAnsi" w:hAnsiTheme="minorHAnsi"/>
           <w:sz w:val="28"/>
@@ -13797,6 +13336,7 @@
           <w:sz w:val="28"/>
           <w:szCs w:val="28"/>
         </w:rPr>
+        <w:lastRenderedPageBreak/>
         <w:t>RECURSOS</w:t>
       </w:r>
     </w:p>
@@ -13814,45 +13354,96 @@
           <w:sz w:val="28"/>
           <w:szCs w:val="28"/>
         </w:rPr>
-        <w:t xml:space="preserve">      Para un correcto funcionamiento del sistema se requiere que tenga las                                  </w:t>
-      </w:r>
-    </w:p>
-    <w:p>
-      <w:pPr>
-        <w:rPr>
-          <w:rFonts w:asciiTheme="minorHAnsi" w:hAnsiTheme="minorHAnsi"/>
-          <w:sz w:val="28"/>
-          <w:szCs w:val="28"/>
-        </w:rPr>
-      </w:pPr>
-      <w:r>
-        <w:rPr>
-          <w:rFonts w:asciiTheme="minorHAnsi" w:hAnsiTheme="minorHAnsi"/>
-          <w:sz w:val="28"/>
-          <w:szCs w:val="28"/>
-        </w:rPr>
-        <w:t xml:space="preserve">     Siguientes características, buena memoria RAM, y un disco duro lo     </w:t>
-      </w:r>
-    </w:p>
-    <w:p>
-      <w:pPr>
-        <w:rPr>
-          <w:rFonts w:asciiTheme="minorHAnsi" w:hAnsiTheme="minorHAnsi"/>
-          <w:sz w:val="28"/>
-          <w:szCs w:val="28"/>
-        </w:rPr>
-      </w:pPr>
-      <w:r>
-        <w:rPr>
-          <w:rFonts w:asciiTheme="minorHAnsi" w:hAnsiTheme="minorHAnsi"/>
-          <w:sz w:val="28"/>
-          <w:szCs w:val="28"/>
-        </w:rPr>
-        <w:t xml:space="preserve">     Suficiente para guardar los datos del usuario.</w:t>
-      </w:r>
-    </w:p>
-    <w:p>
-      <w:pPr>
+        <w:t xml:space="preserve">     </w:t>
+      </w:r>
+      <w:r>
+        <w:rPr>
+          <w:rFonts w:asciiTheme="minorHAnsi" w:hAnsiTheme="minorHAnsi"/>
+          <w:sz w:val="28"/>
+          <w:szCs w:val="28"/>
+        </w:rPr>
+        <w:tab/>
+      </w:r>
+      <w:r>
+        <w:rPr>
+          <w:rFonts w:asciiTheme="minorHAnsi" w:hAnsiTheme="minorHAnsi"/>
+          <w:sz w:val="28"/>
+          <w:szCs w:val="28"/>
+        </w:rPr>
+        <w:t xml:space="preserve">Para un correcto funcionamiento del sistema se requiere que tenga </w:t>
+      </w:r>
+      <w:r>
+        <w:rPr>
+          <w:rFonts w:asciiTheme="minorHAnsi" w:hAnsiTheme="minorHAnsi"/>
+          <w:sz w:val="28"/>
+          <w:szCs w:val="28"/>
+        </w:rPr>
+        <w:tab/>
+      </w:r>
+      <w:r>
+        <w:rPr>
+          <w:rFonts w:asciiTheme="minorHAnsi" w:hAnsiTheme="minorHAnsi"/>
+          <w:sz w:val="28"/>
+          <w:szCs w:val="28"/>
+        </w:rPr>
+        <w:t>las</w:t>
+      </w:r>
+      <w:r>
+        <w:rPr>
+          <w:rFonts w:asciiTheme="minorHAnsi" w:hAnsiTheme="minorHAnsi"/>
+          <w:sz w:val="28"/>
+          <w:szCs w:val="28"/>
+        </w:rPr>
+        <w:t xml:space="preserve"> s</w:t>
+      </w:r>
+      <w:r>
+        <w:rPr>
+          <w:rFonts w:asciiTheme="minorHAnsi" w:hAnsiTheme="minorHAnsi"/>
+          <w:sz w:val="28"/>
+          <w:szCs w:val="28"/>
+        </w:rPr>
+        <w:t xml:space="preserve">iguientes características, </w:t>
+      </w:r>
+      <w:r>
+        <w:rPr>
+          <w:rFonts w:asciiTheme="minorHAnsi" w:hAnsiTheme="minorHAnsi"/>
+          <w:sz w:val="28"/>
+          <w:szCs w:val="28"/>
+        </w:rPr>
+        <w:t xml:space="preserve">memoria RAM de 512 MB y un disco </w:t>
+      </w:r>
+      <w:r>
+        <w:rPr>
+          <w:rFonts w:asciiTheme="minorHAnsi" w:hAnsiTheme="minorHAnsi"/>
+          <w:sz w:val="28"/>
+          <w:szCs w:val="28"/>
+        </w:rPr>
+        <w:tab/>
+        <w:t>duro de 1 GB.</w:t>
+      </w:r>
+    </w:p>
+    <w:p>
+      <w:pPr>
+        <w:rPr>
+          <w:rFonts w:asciiTheme="minorHAnsi" w:hAnsiTheme="minorHAnsi"/>
+          <w:sz w:val="28"/>
+          <w:szCs w:val="28"/>
+        </w:rPr>
+      </w:pPr>
+    </w:p>
+    <w:p>
+      <w:pPr>
+        <w:pStyle w:val="Prrafodelista"/>
+        <w:rPr>
+          <w:rFonts w:asciiTheme="minorHAnsi" w:hAnsiTheme="minorHAnsi"/>
+          <w:sz w:val="28"/>
+          <w:szCs w:val="28"/>
+        </w:rPr>
+      </w:pPr>
+    </w:p>
+    <w:p>
+      <w:pPr>
+        <w:pStyle w:val="Prrafodelista"/>
         <w:rPr>
           <w:rFonts w:asciiTheme="minorHAnsi" w:hAnsiTheme="minorHAnsi"/>
           <w:sz w:val="28"/>
@@ -13879,38 +13470,38 @@
           <w:sz w:val="28"/>
           <w:szCs w:val="28"/>
         </w:rPr>
-        <w:t>JUGABILIDAD</w:t>
-      </w:r>
-    </w:p>
-    <w:p>
-      <w:pPr>
-        <w:ind w:left="360"/>
-        <w:rPr>
-          <w:rFonts w:asciiTheme="minorHAnsi" w:hAnsiTheme="minorHAnsi"/>
-          <w:sz w:val="28"/>
-          <w:szCs w:val="28"/>
-        </w:rPr>
-      </w:pPr>
-      <w:r>
-        <w:rPr>
-          <w:rFonts w:asciiTheme="minorHAnsi" w:hAnsiTheme="minorHAnsi"/>
-          <w:sz w:val="28"/>
-          <w:szCs w:val="28"/>
-        </w:rPr>
-        <w:t xml:space="preserve">El juego debe de contar con un menú amigable y fácil de entender de tal forma que el usuario </w:t>
-      </w:r>
-      <w:r>
-        <w:rPr>
-          <w:rFonts w:asciiTheme="minorHAnsi" w:hAnsiTheme="minorHAnsi"/>
-          <w:sz w:val="28"/>
-          <w:szCs w:val="28"/>
-        </w:rPr>
-        <w:t>pueda disfrutar mejor la aplicación.</w:t>
-      </w:r>
-    </w:p>
-    <w:p>
-      <w:pPr>
-        <w:ind w:left="360"/>
+        <w:t>DOCUMENTACION</w:t>
+      </w:r>
+    </w:p>
+    <w:p>
+      <w:pPr>
+        <w:pStyle w:val="Prrafodelista"/>
+        <w:rPr>
+          <w:rFonts w:asciiTheme="minorHAnsi" w:hAnsiTheme="minorHAnsi"/>
+          <w:sz w:val="28"/>
+          <w:szCs w:val="28"/>
+        </w:rPr>
+      </w:pPr>
+      <w:r>
+        <w:rPr>
+          <w:rFonts w:asciiTheme="minorHAnsi" w:hAnsiTheme="minorHAnsi"/>
+          <w:sz w:val="28"/>
+          <w:szCs w:val="28"/>
+        </w:rPr>
+        <w:t xml:space="preserve">Toda la documentación acerca del juego estará almacenada en una base de datos accesible a cualquier usuario y en </w:t>
+      </w:r>
+      <w:r>
+        <w:rPr>
+          <w:rFonts w:asciiTheme="minorHAnsi" w:hAnsiTheme="minorHAnsi"/>
+          <w:sz w:val="28"/>
+          <w:szCs w:val="28"/>
+        </w:rPr>
+        <w:t>el idioma inglés-español.</w:t>
+      </w:r>
+    </w:p>
+    <w:p>
+      <w:pPr>
+        <w:pStyle w:val="Prrafodelista"/>
         <w:rPr>
           <w:rFonts w:asciiTheme="minorHAnsi" w:hAnsiTheme="minorHAnsi"/>
           <w:sz w:val="28"/>
@@ -13937,7 +13528,74 @@
           <w:sz w:val="28"/>
           <w:szCs w:val="28"/>
         </w:rPr>
-        <w:t>FUNCIONALIDAD</w:t>
+        <w:t>SEGURIDAD</w:t>
+      </w:r>
+    </w:p>
+    <w:p>
+      <w:pPr>
+        <w:pStyle w:val="Prrafodelista"/>
+        <w:rPr>
+          <w:rFonts w:asciiTheme="minorHAnsi" w:hAnsiTheme="minorHAnsi"/>
+          <w:sz w:val="28"/>
+          <w:szCs w:val="28"/>
+        </w:rPr>
+      </w:pPr>
+      <w:r>
+        <w:rPr>
+          <w:rFonts w:asciiTheme="minorHAnsi" w:hAnsiTheme="minorHAnsi"/>
+          <w:sz w:val="28"/>
+          <w:szCs w:val="28"/>
+        </w:rPr>
+        <w:t>El sistema deberá contar con normas de seguridad en el momento de registrar datos del usuario cada vez que se obtengan buenas puntuaciones.</w:t>
+      </w:r>
+    </w:p>
+    <w:p>
+      <w:pPr>
+        <w:rPr>
+          <w:rFonts w:asciiTheme="minorHAnsi" w:hAnsiTheme="minorHAnsi"/>
+          <w:sz w:val="28"/>
+          <w:szCs w:val="28"/>
+        </w:rPr>
+      </w:pPr>
+    </w:p>
+    <w:p>
+      <w:pPr>
+        <w:pStyle w:val="Prrafodelista"/>
+        <w:numPr>
+          <w:ilvl w:val="0"/>
+          <w:numId w:val="32"/>
+        </w:numPr>
+        <w:rPr>
+          <w:rFonts w:asciiTheme="minorHAnsi" w:hAnsiTheme="minorHAnsi"/>
+          <w:sz w:val="28"/>
+          <w:szCs w:val="28"/>
+        </w:rPr>
+      </w:pPr>
+      <w:r>
+        <w:rPr>
+          <w:rFonts w:asciiTheme="minorHAnsi" w:hAnsiTheme="minorHAnsi"/>
+          <w:sz w:val="28"/>
+          <w:szCs w:val="28"/>
+        </w:rPr>
+        <w:t>PORTABILIDAD</w:t>
+      </w:r>
+    </w:p>
+    <w:p>
+      <w:pPr>
+        <w:pStyle w:val="Prrafodelista"/>
+        <w:rPr>
+          <w:rFonts w:asciiTheme="minorHAnsi" w:hAnsiTheme="minorHAnsi"/>
+          <w:sz w:val="28"/>
+          <w:szCs w:val="28"/>
+        </w:rPr>
+      </w:pPr>
+      <w:r>
+        <w:rPr>
+          <w:rFonts w:asciiTheme="minorHAnsi" w:hAnsiTheme="minorHAnsi"/>
+          <w:sz w:val="28"/>
+          <w:szCs w:val="28"/>
+        </w:rPr>
+        <w:t xml:space="preserve">El sistema deberá de ser diseñado para ejecutarse sobre un sistema operativo determinado. </w:t>
       </w:r>
     </w:p>
     <w:p>
@@ -13949,14 +13607,6 @@
           <w:szCs w:val="28"/>
         </w:rPr>
       </w:pPr>
-      <w:r>
-        <w:rPr>
-          <w:rFonts w:asciiTheme="minorHAnsi" w:hAnsiTheme="minorHAnsi"/>
-          <w:sz w:val="28"/>
-          <w:szCs w:val="28"/>
-        </w:rPr>
-        <w:t>El sistema deberá de contar con un sistema modular para permitir posteriores actualizaciones del software.</w:t>
-      </w:r>
     </w:p>
     <w:p>
       <w:pPr>
@@ -13977,7 +13627,7 @@
           <w:sz w:val="28"/>
           <w:szCs w:val="28"/>
         </w:rPr>
-        <w:t>SOPORTE</w:t>
+        <w:t>CALIDAD</w:t>
       </w:r>
     </w:p>
     <w:p>
@@ -13995,15 +13645,17 @@
           <w:sz w:val="28"/>
           <w:szCs w:val="28"/>
         </w:rPr>
-        <w:t xml:space="preserve">El sistema deberá de poseer de un óptimo desempeño, tratándose </w:t>
-      </w:r>
-      <w:r>
-        <w:rPr>
-          <w:rFonts w:asciiTheme="minorHAnsi" w:hAnsiTheme="minorHAnsi"/>
-          <w:sz w:val="28"/>
-          <w:szCs w:val="28"/>
-        </w:rPr>
-        <w:t xml:space="preserve">de un juego que ordena y recibe órdenes de forma simultánea, puesto que un mínimo retraso afectaría de gran manera la </w:t>
+        <w:tab/>
+        <w:t xml:space="preserve">El sistema deberá de trabajar de manera impecable, puesto que el </w:t>
+      </w:r>
+      <w:r>
+        <w:rPr>
+          <w:rFonts w:asciiTheme="minorHAnsi" w:hAnsiTheme="minorHAnsi"/>
+          <w:sz w:val="28"/>
+          <w:szCs w:val="28"/>
+        </w:rPr>
+        <w:tab/>
+        <w:t xml:space="preserve">más mínimo retraso o falla afectaría de gran manera la </w:t>
       </w:r>
       <w:proofErr w:type="spellStart"/>
       <w:r>
@@ -14021,7 +13673,24 @@
           <w:sz w:val="28"/>
           <w:szCs w:val="28"/>
         </w:rPr>
-        <w:t>.</w:t>
+        <w:t xml:space="preserve"> </w:t>
+      </w:r>
+      <w:r>
+        <w:rPr>
+          <w:rFonts w:asciiTheme="minorHAnsi" w:hAnsiTheme="minorHAnsi"/>
+          <w:sz w:val="28"/>
+          <w:szCs w:val="28"/>
+        </w:rPr>
+        <w:tab/>
+        <w:t>del juego.</w:t>
+      </w:r>
+      <w:r>
+        <w:rPr>
+          <w:rFonts w:asciiTheme="minorHAnsi" w:hAnsiTheme="minorHAnsi"/>
+          <w:sz w:val="28"/>
+          <w:szCs w:val="28"/>
+        </w:rPr>
+        <w:tab/>
       </w:r>
     </w:p>
     <w:p>
@@ -14036,277 +13705,174 @@
     </w:p>
     <w:p>
       <w:pPr>
+        <w:ind w:left="360"/>
+        <w:rPr>
+          <w:rFonts w:asciiTheme="minorHAnsi" w:hAnsiTheme="minorHAnsi"/>
+          <w:sz w:val="28"/>
+          <w:szCs w:val="28"/>
+        </w:rPr>
+      </w:pPr>
+    </w:p>
+    <w:p>
+      <w:pPr>
+        <w:ind w:left="360"/>
+        <w:rPr>
+          <w:rFonts w:asciiTheme="minorHAnsi" w:hAnsiTheme="minorHAnsi"/>
+          <w:sz w:val="28"/>
+          <w:szCs w:val="28"/>
+        </w:rPr>
+      </w:pPr>
+    </w:p>
+    <w:p>
+      <w:pPr>
+        <w:ind w:left="360"/>
+        <w:rPr>
+          <w:rFonts w:asciiTheme="minorHAnsi" w:hAnsiTheme="minorHAnsi"/>
+          <w:sz w:val="28"/>
+          <w:szCs w:val="28"/>
+        </w:rPr>
+      </w:pPr>
+      <w:r>
+        <w:rPr>
+          <w:rFonts w:asciiTheme="minorHAnsi" w:hAnsiTheme="minorHAnsi"/>
+          <w:sz w:val="28"/>
+          <w:szCs w:val="28"/>
+        </w:rPr>
+        <w:t xml:space="preserve">h) ESBOZOS DE INTERFACES DE USUARIO </w:t>
+      </w:r>
+    </w:p>
+    <w:p>
+      <w:pPr>
+        <w:ind w:left="360"/>
+        <w:rPr>
+          <w:rFonts w:asciiTheme="minorHAnsi" w:hAnsiTheme="minorHAnsi"/>
+          <w:sz w:val="28"/>
+          <w:szCs w:val="28"/>
+        </w:rPr>
+      </w:pPr>
+    </w:p>
+    <w:p>
+      <w:pPr>
+        <w:ind w:left="360"/>
+        <w:rPr>
+          <w:rFonts w:asciiTheme="minorHAnsi" w:hAnsiTheme="minorHAnsi"/>
+          <w:sz w:val="28"/>
+          <w:szCs w:val="28"/>
+        </w:rPr>
+      </w:pPr>
+      <w:r>
+        <w:rPr>
+          <w:rFonts w:asciiTheme="minorHAnsi" w:hAnsiTheme="minorHAnsi"/>
+          <w:sz w:val="28"/>
+          <w:szCs w:val="28"/>
+        </w:rPr>
+        <w:t xml:space="preserve">//JOXH </w:t>
+      </w:r>
+      <w:proofErr w:type="spellStart"/>
+      <w:r>
+        <w:rPr>
+          <w:rFonts w:asciiTheme="minorHAnsi" w:hAnsiTheme="minorHAnsi"/>
+          <w:sz w:val="28"/>
+          <w:szCs w:val="28"/>
+        </w:rPr>
+        <w:t>aca</w:t>
+      </w:r>
+      <w:proofErr w:type="spellEnd"/>
+      <w:r>
+        <w:rPr>
+          <w:rFonts w:asciiTheme="minorHAnsi" w:hAnsiTheme="minorHAnsi"/>
+          <w:sz w:val="28"/>
+          <w:szCs w:val="28"/>
+        </w:rPr>
+        <w:t xml:space="preserve"> colocas imágenes de la interfaz del menú de </w:t>
+      </w:r>
+      <w:proofErr w:type="spellStart"/>
+      <w:r>
+        <w:rPr>
+          <w:rFonts w:asciiTheme="minorHAnsi" w:hAnsiTheme="minorHAnsi"/>
+          <w:sz w:val="28"/>
+          <w:szCs w:val="28"/>
+        </w:rPr>
+        <w:t>pacman</w:t>
+      </w:r>
+      <w:proofErr w:type="spellEnd"/>
+      <w:r>
+        <w:rPr>
+          <w:rFonts w:asciiTheme="minorHAnsi" w:hAnsiTheme="minorHAnsi"/>
+          <w:sz w:val="28"/>
+          <w:szCs w:val="28"/>
+        </w:rPr>
+        <w:t xml:space="preserve"> que estas progr</w:t>
+      </w:r>
+      <w:r>
+        <w:rPr>
+          <w:rFonts w:asciiTheme="minorHAnsi" w:hAnsiTheme="minorHAnsi"/>
+          <w:sz w:val="28"/>
+          <w:szCs w:val="28"/>
+        </w:rPr>
+        <w:t>a</w:t>
+      </w:r>
+      <w:r>
+        <w:rPr>
+          <w:rFonts w:asciiTheme="minorHAnsi" w:hAnsiTheme="minorHAnsi"/>
+          <w:sz w:val="28"/>
+          <w:szCs w:val="28"/>
+        </w:rPr>
+        <w:t>mando</w:t>
+      </w:r>
+    </w:p>
+    <w:p>
+      <w:pPr>
+        <w:ind w:left="360"/>
+        <w:rPr>
+          <w:rFonts w:asciiTheme="minorHAnsi" w:hAnsiTheme="minorHAnsi"/>
+          <w:sz w:val="28"/>
+          <w:szCs w:val="28"/>
+        </w:rPr>
+      </w:pPr>
+    </w:p>
+    <w:p>
+      <w:pPr>
+        <w:ind w:left="360"/>
+        <w:rPr>
+          <w:rFonts w:asciiTheme="minorHAnsi" w:hAnsiTheme="minorHAnsi"/>
+          <w:sz w:val="28"/>
+          <w:szCs w:val="28"/>
+        </w:rPr>
+      </w:pPr>
+    </w:p>
+    <w:p>
+      <w:pPr>
+        <w:ind w:left="360"/>
+        <w:rPr>
+          <w:rFonts w:asciiTheme="minorHAnsi" w:hAnsiTheme="minorHAnsi"/>
+          <w:sz w:val="28"/>
+          <w:szCs w:val="28"/>
+        </w:rPr>
+      </w:pPr>
+      <w:r>
+        <w:rPr>
+          <w:rFonts w:asciiTheme="minorHAnsi" w:hAnsiTheme="minorHAnsi"/>
+          <w:sz w:val="28"/>
+          <w:szCs w:val="28"/>
+        </w:rPr>
+        <w:t>I) CLASES DE ANÁLISIS / COLABORACIÓN DE CLASES DE ANALISIS</w:t>
+      </w:r>
+    </w:p>
+    <w:p>
+      <w:pPr>
+        <w:ind w:left="360"/>
+        <w:rPr>
+          <w:rFonts w:asciiTheme="minorHAnsi" w:hAnsiTheme="minorHAnsi"/>
+          <w:sz w:val="28"/>
+          <w:szCs w:val="28"/>
+        </w:rPr>
+      </w:pPr>
+    </w:p>
+    <w:p>
+      <w:pPr>
         <w:pStyle w:val="Prrafodelista"/>
-        <w:numPr>
-          <w:ilvl w:val="0"/>
-          <w:numId w:val="11"/>
-        </w:numPr>
-        <w:rPr>
-          <w:rFonts w:asciiTheme="minorHAnsi" w:hAnsiTheme="minorHAnsi"/>
-          <w:sz w:val="28"/>
-          <w:szCs w:val="28"/>
-        </w:rPr>
-      </w:pPr>
-      <w:r>
-        <w:rPr>
-          <w:rFonts w:asciiTheme="minorHAnsi" w:hAnsiTheme="minorHAnsi"/>
-          <w:sz w:val="28"/>
-          <w:szCs w:val="28"/>
-        </w:rPr>
-        <w:t>INTEGRIDAD</w:t>
-      </w:r>
-    </w:p>
-    <w:p>
-      <w:pPr>
-        <w:ind w:left="360"/>
-        <w:rPr>
-          <w:rFonts w:asciiTheme="minorHAnsi" w:hAnsiTheme="minorHAnsi"/>
-          <w:sz w:val="28"/>
-          <w:szCs w:val="28"/>
-        </w:rPr>
-      </w:pPr>
-      <w:r>
-        <w:rPr>
-          <w:rFonts w:asciiTheme="minorHAnsi" w:hAnsiTheme="minorHAnsi"/>
-          <w:sz w:val="28"/>
-          <w:szCs w:val="28"/>
-        </w:rPr>
-        <w:t>El sistema deberá tener una alta integridad y sobre todo fácil de instalar.</w:t>
-      </w:r>
-    </w:p>
-    <w:p>
-      <w:pPr>
-        <w:ind w:left="360"/>
-        <w:rPr>
-          <w:rFonts w:asciiTheme="minorHAnsi" w:hAnsiTheme="minorHAnsi"/>
-          <w:sz w:val="28"/>
-          <w:szCs w:val="28"/>
-        </w:rPr>
-      </w:pPr>
-    </w:p>
-    <w:p>
-      <w:pPr>
-        <w:ind w:left="360"/>
-        <w:rPr>
-          <w:rFonts w:asciiTheme="minorHAnsi" w:hAnsiTheme="minorHAnsi"/>
-          <w:sz w:val="28"/>
-          <w:szCs w:val="28"/>
-        </w:rPr>
-      </w:pPr>
-    </w:p>
-    <w:p>
-      <w:pPr>
-        <w:pStyle w:val="Prrafodelista"/>
-        <w:numPr>
-          <w:ilvl w:val="0"/>
-          <w:numId w:val="11"/>
-        </w:numPr>
-        <w:rPr>
-          <w:rFonts w:asciiTheme="minorHAnsi" w:hAnsiTheme="minorHAnsi"/>
-          <w:sz w:val="28"/>
-          <w:szCs w:val="28"/>
-        </w:rPr>
-      </w:pPr>
-      <w:r>
-        <w:rPr>
-          <w:rFonts w:asciiTheme="minorHAnsi" w:hAnsiTheme="minorHAnsi"/>
-          <w:sz w:val="28"/>
-          <w:szCs w:val="28"/>
-        </w:rPr>
-        <w:t>INTERFAZ</w:t>
-      </w:r>
-    </w:p>
-    <w:p>
-      <w:pPr>
-        <w:rPr>
-          <w:rFonts w:asciiTheme="minorHAnsi" w:hAnsiTheme="minorHAnsi"/>
-          <w:sz w:val="28"/>
-          <w:szCs w:val="28"/>
-        </w:rPr>
-      </w:pPr>
-      <w:r>
-        <w:rPr>
-          <w:rFonts w:asciiTheme="minorHAnsi" w:hAnsiTheme="minorHAnsi"/>
-          <w:sz w:val="28"/>
-          <w:szCs w:val="28"/>
-        </w:rPr>
-        <w:t xml:space="preserve">      La interfaz del sistema del juego debe de ser entorno Linux o Windows.</w:t>
-      </w:r>
-      <w:bookmarkStart w:id="0" w:name="_GoBack"/>
-      <w:bookmarkEnd w:id="0"/>
-    </w:p>
-    <w:p>
-      <w:pPr>
-        <w:rPr>
-          <w:rFonts w:asciiTheme="minorHAnsi" w:hAnsiTheme="minorHAnsi"/>
-          <w:sz w:val="28"/>
-          <w:szCs w:val="28"/>
-        </w:rPr>
-      </w:pPr>
-      <w:r>
-        <w:rPr>
-          <w:rFonts w:asciiTheme="minorHAnsi" w:hAnsiTheme="minorHAnsi"/>
-          <w:sz w:val="28"/>
-          <w:szCs w:val="28"/>
-        </w:rPr>
-        <w:tab/>
-      </w:r>
-    </w:p>
-    <w:p>
-      <w:pPr>
-        <w:ind w:left="360"/>
-        <w:rPr>
-          <w:rFonts w:asciiTheme="minorHAnsi" w:hAnsiTheme="minorHAnsi"/>
-          <w:sz w:val="28"/>
-          <w:szCs w:val="28"/>
-        </w:rPr>
-      </w:pPr>
-    </w:p>
-    <w:p>
-      <w:pPr>
-        <w:ind w:left="360"/>
-        <w:rPr>
-          <w:rFonts w:asciiTheme="minorHAnsi" w:hAnsiTheme="minorHAnsi"/>
-          <w:sz w:val="28"/>
-          <w:szCs w:val="28"/>
-        </w:rPr>
-      </w:pPr>
-    </w:p>
-    <w:p>
-      <w:pPr>
-        <w:ind w:left="360"/>
-        <w:rPr>
-          <w:rFonts w:asciiTheme="minorHAnsi" w:hAnsiTheme="minorHAnsi"/>
-          <w:sz w:val="28"/>
-          <w:szCs w:val="28"/>
-        </w:rPr>
-      </w:pPr>
-    </w:p>
-    <w:p>
-      <w:pPr>
-        <w:ind w:left="360"/>
-        <w:rPr>
-          <w:rFonts w:asciiTheme="minorHAnsi" w:hAnsiTheme="minorHAnsi"/>
-          <w:sz w:val="28"/>
-          <w:szCs w:val="28"/>
-        </w:rPr>
-      </w:pPr>
-    </w:p>
-    <w:p>
-      <w:pPr>
-        <w:ind w:left="360"/>
-        <w:rPr>
-          <w:rFonts w:asciiTheme="minorHAnsi" w:hAnsiTheme="minorHAnsi"/>
-          <w:sz w:val="28"/>
-          <w:szCs w:val="28"/>
-        </w:rPr>
-      </w:pPr>
-    </w:p>
-    <w:p>
-      <w:pPr>
-        <w:ind w:left="360"/>
-        <w:rPr>
-          <w:rFonts w:asciiTheme="minorHAnsi" w:hAnsiTheme="minorHAnsi"/>
-          <w:sz w:val="28"/>
-          <w:szCs w:val="28"/>
-        </w:rPr>
-      </w:pPr>
-    </w:p>
-    <w:p>
-      <w:pPr>
-        <w:ind w:left="360"/>
-        <w:rPr>
-          <w:rFonts w:asciiTheme="minorHAnsi" w:hAnsiTheme="minorHAnsi"/>
-          <w:sz w:val="28"/>
-          <w:szCs w:val="28"/>
-        </w:rPr>
-      </w:pPr>
-    </w:p>
-    <w:p>
-      <w:pPr>
-        <w:ind w:left="360"/>
-        <w:rPr>
-          <w:rFonts w:asciiTheme="minorHAnsi" w:hAnsiTheme="minorHAnsi"/>
-          <w:sz w:val="28"/>
-          <w:szCs w:val="28"/>
-        </w:rPr>
-      </w:pPr>
-    </w:p>
-    <w:p>
-      <w:pPr>
-        <w:ind w:left="360"/>
-        <w:rPr>
-          <w:rFonts w:asciiTheme="minorHAnsi" w:hAnsiTheme="minorHAnsi"/>
-          <w:sz w:val="28"/>
-          <w:szCs w:val="28"/>
-        </w:rPr>
-      </w:pPr>
-    </w:p>
-    <w:p>
-      <w:pPr>
-        <w:ind w:left="360"/>
-        <w:rPr>
-          <w:rFonts w:asciiTheme="minorHAnsi" w:hAnsiTheme="minorHAnsi"/>
-          <w:sz w:val="28"/>
-          <w:szCs w:val="28"/>
-        </w:rPr>
-      </w:pPr>
-    </w:p>
-    <w:p>
-      <w:pPr>
-        <w:ind w:left="360"/>
-        <w:rPr>
-          <w:rFonts w:asciiTheme="minorHAnsi" w:hAnsiTheme="minorHAnsi"/>
-          <w:sz w:val="28"/>
-          <w:szCs w:val="28"/>
-        </w:rPr>
-      </w:pPr>
-    </w:p>
-    <w:p>
-      <w:pPr>
-        <w:ind w:left="360"/>
-        <w:rPr>
-          <w:rFonts w:asciiTheme="minorHAnsi" w:hAnsiTheme="minorHAnsi"/>
-          <w:sz w:val="28"/>
-          <w:szCs w:val="28"/>
-        </w:rPr>
-      </w:pPr>
-      <w:r>
-        <w:rPr>
-          <w:rFonts w:asciiTheme="minorHAnsi" w:hAnsiTheme="minorHAnsi"/>
-          <w:sz w:val="28"/>
-          <w:szCs w:val="28"/>
-        </w:rPr>
-        <w:t xml:space="preserve">h) ESBOZOS DE INTERFACES DE USUARIO </w:t>
-      </w:r>
-    </w:p>
-    <w:p>
-      <w:pPr>
-        <w:ind w:left="360"/>
-        <w:rPr>
-          <w:rFonts w:asciiTheme="minorHAnsi" w:hAnsiTheme="minorHAnsi"/>
-          <w:sz w:val="28"/>
-          <w:szCs w:val="28"/>
-        </w:rPr>
-      </w:pPr>
-    </w:p>
-    <w:p>
-      <w:pPr>
-        <w:ind w:left="360"/>
-        <w:rPr>
-          <w:rFonts w:asciiTheme="minorHAnsi" w:hAnsiTheme="minorHAnsi"/>
-          <w:sz w:val="28"/>
-          <w:szCs w:val="28"/>
-        </w:rPr>
-      </w:pPr>
-    </w:p>
-    <w:p>
-      <w:pPr>
-        <w:pStyle w:val="Prrafodelista"/>
-        <w:numPr>
-          <w:ilvl w:val="0"/>
-          <w:numId w:val="26"/>
-        </w:numPr>
+        <w:ind w:left="1080"/>
         <w:rPr>
           <w:rFonts w:asciiTheme="minorHAnsi" w:hAnsiTheme="minorHAnsi"/>
           <w:sz w:val="28"/>
@@ -14316,8 +13882,15 @@
     </w:p>
     <w:sectPr>
       <w:headerReference w:type="default" r:id="rId13"/>
+      <w:footerReference w:type="default" r:id="rId14"/>
       <w:pgSz w:w="11906" w:h="16838"/>
       <w:pgMar w:top="1417" w:right="1701" w:bottom="1417" w:left="1701" w:header="720" w:footer="720" w:gutter="0"/>
+      <w:pgBorders w:offsetFrom="page">
+        <w:top w:val="double" w:sz="4" w:space="24" w:color="auto"/>
+        <w:left w:val="double" w:sz="4" w:space="24" w:color="auto"/>
+        <w:bottom w:val="double" w:sz="4" w:space="24" w:color="auto"/>
+        <w:right w:val="double" w:sz="4" w:space="24" w:color="auto"/>
+      </w:pgBorders>
       <w:cols w:space="720"/>
       <w:docGrid w:linePitch="360"/>
     </w:sectPr>
@@ -14344,6 +13917,25 @@
 </w:endnotes>
 </file>
 
+<file path=word/footer1.xml><?xml version="1.0" encoding="utf-8"?>
+<w:ftr xmlns:wpc="http://schemas.microsoft.com/office/word/2010/wordprocessingCanvas" xmlns:mc="http://schemas.openxmlformats.org/markup-compatibility/2006" xmlns:o="urn:schemas-microsoft-com:office:office" xmlns:r="http://schemas.openxmlformats.org/officeDocument/2006/relationships" xmlns:m="http://schemas.openxmlformats.org/officeDocument/2006/math" xmlns:v="urn:schemas-microsoft-com:vml" xmlns:wp14="http://schemas.microsoft.com/office/word/2010/wordprocessingDrawing" xmlns:wp="http://schemas.openxmlformats.org/drawingml/2006/wordprocessingDrawing" xmlns:w10="urn:schemas-microsoft-com:office:word" xmlns:w="http://schemas.openxmlformats.org/wordprocessingml/2006/main" xmlns:w14="http://schemas.microsoft.com/office/word/2010/wordml" xmlns:wpg="http://schemas.microsoft.com/office/word/2010/wordprocessingGroup" xmlns:wpi="http://schemas.microsoft.com/office/word/2010/wordprocessingInk" xmlns:wne="http://schemas.microsoft.com/office/word/2006/wordml" xmlns:wps="http://schemas.microsoft.com/office/word/2010/wordprocessingShape" mc:Ignorable="w14 wp14">
+  <w:p>
+    <w:pPr>
+      <w:pStyle w:val="Piedepgina"/>
+      <w:jc w:val="center"/>
+    </w:pPr>
+    <w:r>
+      <w:t>SISTEMAS DE INFORMACION</w:t>
+    </w:r>
+  </w:p>
+  <w:p>
+    <w:pPr>
+      <w:pStyle w:val="Piedepgina"/>
+    </w:pPr>
+  </w:p>
+</w:ftr>
+</file>
+
 <file path=word/footnotes.xml><?xml version="1.0" encoding="utf-8"?>
 <w:footnotes xmlns:wpc="http://schemas.microsoft.com/office/word/2010/wordprocessingCanvas" xmlns:mc="http://schemas.openxmlformats.org/markup-compatibility/2006" xmlns:o="urn:schemas-microsoft-com:office:office" xmlns:r="http://schemas.openxmlformats.org/officeDocument/2006/relationships" xmlns:m="http://schemas.openxmlformats.org/officeDocument/2006/math" xmlns:v="urn:schemas-microsoft-com:vml" xmlns:wp14="http://schemas.microsoft.com/office/word/2010/wordprocessingDrawing" xmlns:wp="http://schemas.openxmlformats.org/drawingml/2006/wordprocessingDrawing" xmlns:w10="urn:schemas-microsoft-com:office:word" xmlns:w="http://schemas.openxmlformats.org/wordprocessingml/2006/main" xmlns:w14="http://schemas.microsoft.com/office/word/2010/wordml" xmlns:wpg="http://schemas.microsoft.com/office/word/2010/wordprocessingGroup" xmlns:wpi="http://schemas.microsoft.com/office/word/2010/wordprocessingInk" xmlns:wne="http://schemas.microsoft.com/office/word/2006/wordml" xmlns:wps="http://schemas.microsoft.com/office/word/2010/wordprocessingShape" mc:Ignorable="w14 wp14">
   <w:footnote w:type="separator" w:id="-1">
@@ -14368,11 +13960,88 @@
   <w:p>
     <w:pPr>
       <w:pStyle w:val="Encabezado"/>
+      <w:jc w:val="center"/>
+    </w:pPr>
+    <w:r>
+      <w:rPr>
+        <w:noProof/>
+      </w:rPr>
+      <w:pict>
+        <v:shapetype id="_x0000_t75" coordsize="21600,21600" o:spt="75" o:preferrelative="t" path="m@4@5l@4@11@9@11@9@5xe" filled="f" stroked="f">
+          <v:stroke joinstyle="miter"/>
+          <v:formulas>
+            <v:f eqn="if lineDrawn pixelLineWidth 0"/>
+            <v:f eqn="sum @0 1 0"/>
+            <v:f eqn="sum 0 0 @1"/>
+            <v:f eqn="prod @2 1 2"/>
+            <v:f eqn="prod @3 21600 pixelWidth"/>
+            <v:f eqn="prod @3 21600 pixelHeight"/>
+            <v:f eqn="sum @0 0 1"/>
+            <v:f eqn="prod @6 1 2"/>
+            <v:f eqn="prod @7 21600 pixelWidth"/>
+            <v:f eqn="sum @8 21600 0"/>
+            <v:f eqn="prod @7 21600 pixelHeight"/>
+            <v:f eqn="sum @10 21600 0"/>
+          </v:formulas>
+          <v:path o:extrusionok="f" gradientshapeok="t" o:connecttype="rect"/>
+          <o:lock v:ext="edit" aspectratio="t"/>
+        </v:shapetype>
+        <v:shape id="_x0000_s2049" type="#_x0000_t75" style="position:absolute;left:0;text-align:left;margin-left:402.65pt;margin-top:-6.85pt;width:65.3pt;height:64.25pt;z-index:-251657216;mso-position-horizontal-relative:text;mso-position-vertical-relative:text;mso-width-relative:page;mso-height-relative:page">
+          <v:imagedata r:id="rId1" o:title="índice"/>
+        </v:shape>
+      </w:pict>
+    </w:r>
+    <w:r>
+      <w:rPr>
+        <w:noProof/>
+      </w:rPr>
+      <w:pict>
+        <v:shape id="_x0000_s2052" type="#_x0000_t75" style="position:absolute;left:0;text-align:left;margin-left:-38.2pt;margin-top:-6.85pt;width:53pt;height:82.2pt;z-index:-251655168;mso-position-horizontal-relative:text;mso-position-vertical-relative:text;mso-width-relative:page;mso-height-relative:page">
+          <v:imagedata r:id="rId2" o:title="images"/>
+        </v:shape>
+      </w:pict>
+    </w:r>
+    <w:r>
+      <w:t>UNIVERSIDAD MAYOR DE SAN SIMON</w:t>
+    </w:r>
+  </w:p>
+  <w:p>
+    <w:pPr>
+      <w:pStyle w:val="Encabezado"/>
+      <w:jc w:val="center"/>
+    </w:pPr>
+    <w:r>
+      <w:t>FACULTAD DE CIENCIAS Y TECNOLOGIAS</w:t>
+    </w:r>
+  </w:p>
+  <w:p>
+    <w:pPr>
+      <w:pStyle w:val="Encabezado"/>
+      <w:jc w:val="center"/>
     </w:pPr>
   </w:p>
   <w:p>
     <w:pPr>
       <w:pStyle w:val="Encabezado"/>
+      <w:jc w:val="center"/>
+    </w:pPr>
+  </w:p>
+  <w:p>
+    <w:pPr>
+      <w:pStyle w:val="Encabezado"/>
+      <w:jc w:val="center"/>
+    </w:pPr>
+  </w:p>
+  <w:p>
+    <w:pPr>
+      <w:pStyle w:val="Encabezado"/>
+      <w:jc w:val="center"/>
+    </w:pPr>
+  </w:p>
+  <w:p>
+    <w:pPr>
+      <w:pStyle w:val="Encabezado"/>
+      <w:jc w:val="center"/>
     </w:pPr>
   </w:p>
   <w:p>
@@ -14920,6 +14589,232 @@
     </w:lvl>
   </w:abstractNum>
   <w:abstractNum w:abstractNumId="6">
+    <w:nsid w:val="153C434C"/>
+    <w:multiLevelType w:val="hybridMultilevel"/>
+    <w:tmpl w:val="FB78C0C0"/>
+    <w:lvl w:ilvl="0" w:tplc="0C0A0001">
+      <w:start w:val="1"/>
+      <w:numFmt w:val="bullet"/>
+      <w:lvlText w:val=""/>
+      <w:lvlJc w:val="left"/>
+      <w:pPr>
+        <w:ind w:left="720" w:hanging="360"/>
+      </w:pPr>
+      <w:rPr>
+        <w:rFonts w:ascii="Symbol" w:hAnsi="Symbol" w:hint="default"/>
+      </w:rPr>
+    </w:lvl>
+    <w:lvl w:ilvl="1" w:tplc="0C0A0003" w:tentative="1">
+      <w:start w:val="1"/>
+      <w:numFmt w:val="bullet"/>
+      <w:lvlText w:val="o"/>
+      <w:lvlJc w:val="left"/>
+      <w:pPr>
+        <w:ind w:left="1440" w:hanging="360"/>
+      </w:pPr>
+      <w:rPr>
+        <w:rFonts w:ascii="Courier New" w:hAnsi="Courier New" w:cs="Courier New" w:hint="default"/>
+      </w:rPr>
+    </w:lvl>
+    <w:lvl w:ilvl="2" w:tplc="0C0A0005" w:tentative="1">
+      <w:start w:val="1"/>
+      <w:numFmt w:val="bullet"/>
+      <w:lvlText w:val=""/>
+      <w:lvlJc w:val="left"/>
+      <w:pPr>
+        <w:ind w:left="2160" w:hanging="360"/>
+      </w:pPr>
+      <w:rPr>
+        <w:rFonts w:ascii="Wingdings" w:hAnsi="Wingdings" w:hint="default"/>
+      </w:rPr>
+    </w:lvl>
+    <w:lvl w:ilvl="3" w:tplc="0C0A0001" w:tentative="1">
+      <w:start w:val="1"/>
+      <w:numFmt w:val="bullet"/>
+      <w:lvlText w:val=""/>
+      <w:lvlJc w:val="left"/>
+      <w:pPr>
+        <w:ind w:left="2880" w:hanging="360"/>
+      </w:pPr>
+      <w:rPr>
+        <w:rFonts w:ascii="Symbol" w:hAnsi="Symbol" w:hint="default"/>
+      </w:rPr>
+    </w:lvl>
+    <w:lvl w:ilvl="4" w:tplc="0C0A0003" w:tentative="1">
+      <w:start w:val="1"/>
+      <w:numFmt w:val="bullet"/>
+      <w:lvlText w:val="o"/>
+      <w:lvlJc w:val="left"/>
+      <w:pPr>
+        <w:ind w:left="3600" w:hanging="360"/>
+      </w:pPr>
+      <w:rPr>
+        <w:rFonts w:ascii="Courier New" w:hAnsi="Courier New" w:cs="Courier New" w:hint="default"/>
+      </w:rPr>
+    </w:lvl>
+    <w:lvl w:ilvl="5" w:tplc="0C0A0005" w:tentative="1">
+      <w:start w:val="1"/>
+      <w:numFmt w:val="bullet"/>
+      <w:lvlText w:val=""/>
+      <w:lvlJc w:val="left"/>
+      <w:pPr>
+        <w:ind w:left="4320" w:hanging="360"/>
+      </w:pPr>
+      <w:rPr>
+        <w:rFonts w:ascii="Wingdings" w:hAnsi="Wingdings" w:hint="default"/>
+      </w:rPr>
+    </w:lvl>
+    <w:lvl w:ilvl="6" w:tplc="0C0A0001" w:tentative="1">
+      <w:start w:val="1"/>
+      <w:numFmt w:val="bullet"/>
+      <w:lvlText w:val=""/>
+      <w:lvlJc w:val="left"/>
+      <w:pPr>
+        <w:ind w:left="5040" w:hanging="360"/>
+      </w:pPr>
+      <w:rPr>
+        <w:rFonts w:ascii="Symbol" w:hAnsi="Symbol" w:hint="default"/>
+      </w:rPr>
+    </w:lvl>
+    <w:lvl w:ilvl="7" w:tplc="0C0A0003" w:tentative="1">
+      <w:start w:val="1"/>
+      <w:numFmt w:val="bullet"/>
+      <w:lvlText w:val="o"/>
+      <w:lvlJc w:val="left"/>
+      <w:pPr>
+        <w:ind w:left="5760" w:hanging="360"/>
+      </w:pPr>
+      <w:rPr>
+        <w:rFonts w:ascii="Courier New" w:hAnsi="Courier New" w:cs="Courier New" w:hint="default"/>
+      </w:rPr>
+    </w:lvl>
+    <w:lvl w:ilvl="8" w:tplc="0C0A0005" w:tentative="1">
+      <w:start w:val="1"/>
+      <w:numFmt w:val="bullet"/>
+      <w:lvlText w:val=""/>
+      <w:lvlJc w:val="left"/>
+      <w:pPr>
+        <w:ind w:left="6480" w:hanging="360"/>
+      </w:pPr>
+      <w:rPr>
+        <w:rFonts w:ascii="Wingdings" w:hAnsi="Wingdings" w:hint="default"/>
+      </w:rPr>
+    </w:lvl>
+  </w:abstractNum>
+  <w:abstractNum w:abstractNumId="7">
+    <w:nsid w:val="1D5F7581"/>
+    <w:multiLevelType w:val="hybridMultilevel"/>
+    <w:tmpl w:val="359281CE"/>
+    <w:lvl w:ilvl="0" w:tplc="0C0A0001">
+      <w:start w:val="1"/>
+      <w:numFmt w:val="bullet"/>
+      <w:lvlText w:val=""/>
+      <w:lvlJc w:val="left"/>
+      <w:pPr>
+        <w:ind w:left="1440" w:hanging="360"/>
+      </w:pPr>
+      <w:rPr>
+        <w:rFonts w:ascii="Symbol" w:hAnsi="Symbol" w:hint="default"/>
+      </w:rPr>
+    </w:lvl>
+    <w:lvl w:ilvl="1" w:tplc="0C0A0003" w:tentative="1">
+      <w:start w:val="1"/>
+      <w:numFmt w:val="bullet"/>
+      <w:lvlText w:val="o"/>
+      <w:lvlJc w:val="left"/>
+      <w:pPr>
+        <w:ind w:left="2160" w:hanging="360"/>
+      </w:pPr>
+      <w:rPr>
+        <w:rFonts w:ascii="Courier New" w:hAnsi="Courier New" w:cs="Courier New" w:hint="default"/>
+      </w:rPr>
+    </w:lvl>
+    <w:lvl w:ilvl="2" w:tplc="0C0A0005" w:tentative="1">
+      <w:start w:val="1"/>
+      <w:numFmt w:val="bullet"/>
+      <w:lvlText w:val=""/>
+      <w:lvlJc w:val="left"/>
+      <w:pPr>
+        <w:ind w:left="2880" w:hanging="360"/>
+      </w:pPr>
+      <w:rPr>
+        <w:rFonts w:ascii="Wingdings" w:hAnsi="Wingdings" w:hint="default"/>
+      </w:rPr>
+    </w:lvl>
+    <w:lvl w:ilvl="3" w:tplc="0C0A0001" w:tentative="1">
+      <w:start w:val="1"/>
+      <w:numFmt w:val="bullet"/>
+      <w:lvlText w:val=""/>
+      <w:lvlJc w:val="left"/>
+      <w:pPr>
+        <w:ind w:left="3600" w:hanging="360"/>
+      </w:pPr>
+      <w:rPr>
+        <w:rFonts w:ascii="Symbol" w:hAnsi="Symbol" w:hint="default"/>
+      </w:rPr>
+    </w:lvl>
+    <w:lvl w:ilvl="4" w:tplc="0C0A0003" w:tentative="1">
+      <w:start w:val="1"/>
+      <w:numFmt w:val="bullet"/>
+      <w:lvlText w:val="o"/>
+      <w:lvlJc w:val="left"/>
+      <w:pPr>
+        <w:ind w:left="4320" w:hanging="360"/>
+      </w:pPr>
+      <w:rPr>
+        <w:rFonts w:ascii="Courier New" w:hAnsi="Courier New" w:cs="Courier New" w:hint="default"/>
+      </w:rPr>
+    </w:lvl>
+    <w:lvl w:ilvl="5" w:tplc="0C0A0005" w:tentative="1">
+      <w:start w:val="1"/>
+      <w:numFmt w:val="bullet"/>
+      <w:lvlText w:val=""/>
+      <w:lvlJc w:val="left"/>
+      <w:pPr>
+        <w:ind w:left="5040" w:hanging="360"/>
+      </w:pPr>
+      <w:rPr>
+        <w:rFonts w:ascii="Wingdings" w:hAnsi="Wingdings" w:hint="default"/>
+      </w:rPr>
+    </w:lvl>
+    <w:lvl w:ilvl="6" w:tplc="0C0A0001" w:tentative="1">
+      <w:start w:val="1"/>
+      <w:numFmt w:val="bullet"/>
+      <w:lvlText w:val=""/>
+      <w:lvlJc w:val="left"/>
+      <w:pPr>
+        <w:ind w:left="5760" w:hanging="360"/>
+      </w:pPr>
+      <w:rPr>
+        <w:rFonts w:ascii="Symbol" w:hAnsi="Symbol" w:hint="default"/>
+      </w:rPr>
+    </w:lvl>
+    <w:lvl w:ilvl="7" w:tplc="0C0A0003" w:tentative="1">
+      <w:start w:val="1"/>
+      <w:numFmt w:val="bullet"/>
+      <w:lvlText w:val="o"/>
+      <w:lvlJc w:val="left"/>
+      <w:pPr>
+        <w:ind w:left="6480" w:hanging="360"/>
+      </w:pPr>
+      <w:rPr>
+        <w:rFonts w:ascii="Courier New" w:hAnsi="Courier New" w:cs="Courier New" w:hint="default"/>
+      </w:rPr>
+    </w:lvl>
+    <w:lvl w:ilvl="8" w:tplc="0C0A0005" w:tentative="1">
+      <w:start w:val="1"/>
+      <w:numFmt w:val="bullet"/>
+      <w:lvlText w:val=""/>
+      <w:lvlJc w:val="left"/>
+      <w:pPr>
+        <w:ind w:left="7200" w:hanging="360"/>
+      </w:pPr>
+      <w:rPr>
+        <w:rFonts w:ascii="Wingdings" w:hAnsi="Wingdings" w:hint="default"/>
+      </w:rPr>
+    </w:lvl>
+  </w:abstractNum>
+  <w:abstractNum w:abstractNumId="8">
     <w:nsid w:val="227D4A0A"/>
     <w:multiLevelType w:val="hybridMultilevel"/>
     <w:tmpl w:val="FD322E40"/>
@@ -15008,7 +14903,7 @@
       </w:pPr>
     </w:lvl>
   </w:abstractNum>
-  <w:abstractNum w:abstractNumId="7">
+  <w:abstractNum w:abstractNumId="9">
     <w:nsid w:val="2CA73D7E"/>
     <w:multiLevelType w:val="hybridMultilevel"/>
     <w:tmpl w:val="A482C172"/>
@@ -15094,7 +14989,7 @@
       </w:pPr>
     </w:lvl>
   </w:abstractNum>
-  <w:abstractNum w:abstractNumId="8">
+  <w:abstractNum w:abstractNumId="10">
     <w:nsid w:val="2E037147"/>
     <w:multiLevelType w:val="hybridMultilevel"/>
     <w:tmpl w:val="796450E6"/>
@@ -15183,7 +15078,120 @@
       </w:pPr>
     </w:lvl>
   </w:abstractNum>
-  <w:abstractNum w:abstractNumId="9">
+  <w:abstractNum w:abstractNumId="11">
+    <w:nsid w:val="2EAA70BF"/>
+    <w:multiLevelType w:val="hybridMultilevel"/>
+    <w:tmpl w:val="1E42541E"/>
+    <w:lvl w:ilvl="0" w:tplc="0C0A0001">
+      <w:start w:val="1"/>
+      <w:numFmt w:val="bullet"/>
+      <w:lvlText w:val=""/>
+      <w:lvlJc w:val="left"/>
+      <w:pPr>
+        <w:ind w:left="1080" w:hanging="360"/>
+      </w:pPr>
+      <w:rPr>
+        <w:rFonts w:ascii="Symbol" w:hAnsi="Symbol" w:hint="default"/>
+      </w:rPr>
+    </w:lvl>
+    <w:lvl w:ilvl="1" w:tplc="0C0A0003" w:tentative="1">
+      <w:start w:val="1"/>
+      <w:numFmt w:val="bullet"/>
+      <w:lvlText w:val="o"/>
+      <w:lvlJc w:val="left"/>
+      <w:pPr>
+        <w:ind w:left="1800" w:hanging="360"/>
+      </w:pPr>
+      <w:rPr>
+        <w:rFonts w:ascii="Courier New" w:hAnsi="Courier New" w:cs="Courier New" w:hint="default"/>
+      </w:rPr>
+    </w:lvl>
+    <w:lvl w:ilvl="2" w:tplc="0C0A0005" w:tentative="1">
+      <w:start w:val="1"/>
+      <w:numFmt w:val="bullet"/>
+      <w:lvlText w:val=""/>
+      <w:lvlJc w:val="left"/>
+      <w:pPr>
+        <w:ind w:left="2520" w:hanging="360"/>
+      </w:pPr>
+      <w:rPr>
+        <w:rFonts w:ascii="Wingdings" w:hAnsi="Wingdings" w:hint="default"/>
+      </w:rPr>
+    </w:lvl>
+    <w:lvl w:ilvl="3" w:tplc="0C0A0001" w:tentative="1">
+      <w:start w:val="1"/>
+      <w:numFmt w:val="bullet"/>
+      <w:lvlText w:val=""/>
+      <w:lvlJc w:val="left"/>
+      <w:pPr>
+        <w:ind w:left="3240" w:hanging="360"/>
+      </w:pPr>
+      <w:rPr>
+        <w:rFonts w:ascii="Symbol" w:hAnsi="Symbol" w:hint="default"/>
+      </w:rPr>
+    </w:lvl>
+    <w:lvl w:ilvl="4" w:tplc="0C0A0003" w:tentative="1">
+      <w:start w:val="1"/>
+      <w:numFmt w:val="bullet"/>
+      <w:lvlText w:val="o"/>
+      <w:lvlJc w:val="left"/>
+      <w:pPr>
+        <w:ind w:left="3960" w:hanging="360"/>
+      </w:pPr>
+      <w:rPr>
+        <w:rFonts w:ascii="Courier New" w:hAnsi="Courier New" w:cs="Courier New" w:hint="default"/>
+      </w:rPr>
+    </w:lvl>
+    <w:lvl w:ilvl="5" w:tplc="0C0A0005" w:tentative="1">
+      <w:start w:val="1"/>
+      <w:numFmt w:val="bullet"/>
+      <w:lvlText w:val=""/>
+      <w:lvlJc w:val="left"/>
+      <w:pPr>
+        <w:ind w:left="4680" w:hanging="360"/>
+      </w:pPr>
+      <w:rPr>
+        <w:rFonts w:ascii="Wingdings" w:hAnsi="Wingdings" w:hint="default"/>
+      </w:rPr>
+    </w:lvl>
+    <w:lvl w:ilvl="6" w:tplc="0C0A0001" w:tentative="1">
+      <w:start w:val="1"/>
+      <w:numFmt w:val="bullet"/>
+      <w:lvlText w:val=""/>
+      <w:lvlJc w:val="left"/>
+      <w:pPr>
+        <w:ind w:left="5400" w:hanging="360"/>
+      </w:pPr>
+      <w:rPr>
+        <w:rFonts w:ascii="Symbol" w:hAnsi="Symbol" w:hint="default"/>
+      </w:rPr>
+    </w:lvl>
+    <w:lvl w:ilvl="7" w:tplc="0C0A0003" w:tentative="1">
+      <w:start w:val="1"/>
+      <w:numFmt w:val="bullet"/>
+      <w:lvlText w:val="o"/>
+      <w:lvlJc w:val="left"/>
+      <w:pPr>
+        <w:ind w:left="6120" w:hanging="360"/>
+      </w:pPr>
+      <w:rPr>
+        <w:rFonts w:ascii="Courier New" w:hAnsi="Courier New" w:cs="Courier New" w:hint="default"/>
+      </w:rPr>
+    </w:lvl>
+    <w:lvl w:ilvl="8" w:tplc="0C0A0005" w:tentative="1">
+      <w:start w:val="1"/>
+      <w:numFmt w:val="bullet"/>
+      <w:lvlText w:val=""/>
+      <w:lvlJc w:val="left"/>
+      <w:pPr>
+        <w:ind w:left="6840" w:hanging="360"/>
+      </w:pPr>
+      <w:rPr>
+        <w:rFonts w:ascii="Wingdings" w:hAnsi="Wingdings" w:hint="default"/>
+      </w:rPr>
+    </w:lvl>
+  </w:abstractNum>
+  <w:abstractNum w:abstractNumId="12">
     <w:nsid w:val="31BC3896"/>
     <w:multiLevelType w:val="hybridMultilevel"/>
     <w:tmpl w:val="F692E268"/>
@@ -15272,7 +15280,7 @@
       </w:pPr>
     </w:lvl>
   </w:abstractNum>
-  <w:abstractNum w:abstractNumId="10">
+  <w:abstractNum w:abstractNumId="13">
     <w:nsid w:val="386D5A06"/>
     <w:multiLevelType w:val="hybridMultilevel"/>
     <w:tmpl w:val="230CF01A"/>
@@ -15361,7 +15369,120 @@
       </w:pPr>
     </w:lvl>
   </w:abstractNum>
-  <w:abstractNum w:abstractNumId="11">
+  <w:abstractNum w:abstractNumId="14">
+    <w:nsid w:val="39C21280"/>
+    <w:multiLevelType w:val="hybridMultilevel"/>
+    <w:tmpl w:val="B5888F56"/>
+    <w:lvl w:ilvl="0" w:tplc="0C0A0001">
+      <w:start w:val="1"/>
+      <w:numFmt w:val="bullet"/>
+      <w:lvlText w:val=""/>
+      <w:lvlJc w:val="left"/>
+      <w:pPr>
+        <w:ind w:left="720" w:hanging="360"/>
+      </w:pPr>
+      <w:rPr>
+        <w:rFonts w:ascii="Symbol" w:hAnsi="Symbol" w:hint="default"/>
+      </w:rPr>
+    </w:lvl>
+    <w:lvl w:ilvl="1" w:tplc="0C0A0003" w:tentative="1">
+      <w:start w:val="1"/>
+      <w:numFmt w:val="bullet"/>
+      <w:lvlText w:val="o"/>
+      <w:lvlJc w:val="left"/>
+      <w:pPr>
+        <w:ind w:left="1440" w:hanging="360"/>
+      </w:pPr>
+      <w:rPr>
+        <w:rFonts w:ascii="Courier New" w:hAnsi="Courier New" w:cs="Courier New" w:hint="default"/>
+      </w:rPr>
+    </w:lvl>
+    <w:lvl w:ilvl="2" w:tplc="0C0A0005" w:tentative="1">
+      <w:start w:val="1"/>
+      <w:numFmt w:val="bullet"/>
+      <w:lvlText w:val=""/>
+      <w:lvlJc w:val="left"/>
+      <w:pPr>
+        <w:ind w:left="2160" w:hanging="360"/>
+      </w:pPr>
+      <w:rPr>
+        <w:rFonts w:ascii="Wingdings" w:hAnsi="Wingdings" w:hint="default"/>
+      </w:rPr>
+    </w:lvl>
+    <w:lvl w:ilvl="3" w:tplc="0C0A0001" w:tentative="1">
+      <w:start w:val="1"/>
+      <w:numFmt w:val="bullet"/>
+      <w:lvlText w:val=""/>
+      <w:lvlJc w:val="left"/>
+      <w:pPr>
+        <w:ind w:left="2880" w:hanging="360"/>
+      </w:pPr>
+      <w:rPr>
+        <w:rFonts w:ascii="Symbol" w:hAnsi="Symbol" w:hint="default"/>
+      </w:rPr>
+    </w:lvl>
+    <w:lvl w:ilvl="4" w:tplc="0C0A0003" w:tentative="1">
+      <w:start w:val="1"/>
+      <w:numFmt w:val="bullet"/>
+      <w:lvlText w:val="o"/>
+      <w:lvlJc w:val="left"/>
+      <w:pPr>
+        <w:ind w:left="3600" w:hanging="360"/>
+      </w:pPr>
+      <w:rPr>
+        <w:rFonts w:ascii="Courier New" w:hAnsi="Courier New" w:cs="Courier New" w:hint="default"/>
+      </w:rPr>
+    </w:lvl>
+    <w:lvl w:ilvl="5" w:tplc="0C0A0005" w:tentative="1">
+      <w:start w:val="1"/>
+      <w:numFmt w:val="bullet"/>
+      <w:lvlText w:val=""/>
+      <w:lvlJc w:val="left"/>
+      <w:pPr>
+        <w:ind w:left="4320" w:hanging="360"/>
+      </w:pPr>
+      <w:rPr>
+        <w:rFonts w:ascii="Wingdings" w:hAnsi="Wingdings" w:hint="default"/>
+      </w:rPr>
+    </w:lvl>
+    <w:lvl w:ilvl="6" w:tplc="0C0A0001" w:tentative="1">
+      <w:start w:val="1"/>
+      <w:numFmt w:val="bullet"/>
+      <w:lvlText w:val=""/>
+      <w:lvlJc w:val="left"/>
+      <w:pPr>
+        <w:ind w:left="5040" w:hanging="360"/>
+      </w:pPr>
+      <w:rPr>
+        <w:rFonts w:ascii="Symbol" w:hAnsi="Symbol" w:hint="default"/>
+      </w:rPr>
+    </w:lvl>
+    <w:lvl w:ilvl="7" w:tplc="0C0A0003" w:tentative="1">
+      <w:start w:val="1"/>
+      <w:numFmt w:val="bullet"/>
+      <w:lvlText w:val="o"/>
+      <w:lvlJc w:val="left"/>
+      <w:pPr>
+        <w:ind w:left="5760" w:hanging="360"/>
+      </w:pPr>
+      <w:rPr>
+        <w:rFonts w:ascii="Courier New" w:hAnsi="Courier New" w:cs="Courier New" w:hint="default"/>
+      </w:rPr>
+    </w:lvl>
+    <w:lvl w:ilvl="8" w:tplc="0C0A0005" w:tentative="1">
+      <w:start w:val="1"/>
+      <w:numFmt w:val="bullet"/>
+      <w:lvlText w:val=""/>
+      <w:lvlJc w:val="left"/>
+      <w:pPr>
+        <w:ind w:left="6480" w:hanging="360"/>
+      </w:pPr>
+      <w:rPr>
+        <w:rFonts w:ascii="Wingdings" w:hAnsi="Wingdings" w:hint="default"/>
+      </w:rPr>
+    </w:lvl>
+  </w:abstractNum>
+  <w:abstractNum w:abstractNumId="15">
     <w:nsid w:val="411E4FB7"/>
     <w:multiLevelType w:val="hybridMultilevel"/>
     <w:tmpl w:val="6ECC04C2"/>
@@ -15450,7 +15571,7 @@
       </w:pPr>
     </w:lvl>
   </w:abstractNum>
-  <w:abstractNum w:abstractNumId="12">
+  <w:abstractNum w:abstractNumId="16">
     <w:nsid w:val="44023EC7"/>
     <w:multiLevelType w:val="hybridMultilevel"/>
     <w:tmpl w:val="0D54A05E"/>
@@ -15539,7 +15660,7 @@
       </w:pPr>
     </w:lvl>
   </w:abstractNum>
-  <w:abstractNum w:abstractNumId="13">
+  <w:abstractNum w:abstractNumId="17">
     <w:nsid w:val="44593E80"/>
     <w:multiLevelType w:val="hybridMultilevel"/>
     <w:tmpl w:val="8AB6D74C"/>
@@ -15628,7 +15749,7 @@
       </w:pPr>
     </w:lvl>
   </w:abstractNum>
-  <w:abstractNum w:abstractNumId="14">
+  <w:abstractNum w:abstractNumId="18">
     <w:nsid w:val="44F76874"/>
     <w:multiLevelType w:val="hybridMultilevel"/>
     <w:tmpl w:val="42B6C26A"/>
@@ -15717,7 +15838,7 @@
       </w:pPr>
     </w:lvl>
   </w:abstractNum>
-  <w:abstractNum w:abstractNumId="15">
+  <w:abstractNum w:abstractNumId="19">
     <w:nsid w:val="4DB30EF2"/>
     <w:multiLevelType w:val="hybridMultilevel"/>
     <w:tmpl w:val="3A7E404E"/>
@@ -15803,7 +15924,7 @@
       </w:pPr>
     </w:lvl>
   </w:abstractNum>
-  <w:abstractNum w:abstractNumId="16">
+  <w:abstractNum w:abstractNumId="20">
     <w:nsid w:val="50B2122A"/>
     <w:multiLevelType w:val="hybridMultilevel"/>
     <w:tmpl w:val="9B0CC868"/>
@@ -15892,7 +16013,7 @@
       </w:pPr>
     </w:lvl>
   </w:abstractNum>
-  <w:abstractNum w:abstractNumId="17">
+  <w:abstractNum w:abstractNumId="21">
     <w:nsid w:val="53D72771"/>
     <w:multiLevelType w:val="hybridMultilevel"/>
     <w:tmpl w:val="DCD46DF8"/>
@@ -15981,7 +16102,7 @@
       </w:pPr>
     </w:lvl>
   </w:abstractNum>
-  <w:abstractNum w:abstractNumId="18">
+  <w:abstractNum w:abstractNumId="22">
     <w:nsid w:val="5B2D23EC"/>
     <w:multiLevelType w:val="hybridMultilevel"/>
     <w:tmpl w:val="3ECC9520"/>
@@ -16094,7 +16215,120 @@
       </w:rPr>
     </w:lvl>
   </w:abstractNum>
-  <w:abstractNum w:abstractNumId="19">
+  <w:abstractNum w:abstractNumId="23">
+    <w:nsid w:val="60D80E9E"/>
+    <w:multiLevelType w:val="hybridMultilevel"/>
+    <w:tmpl w:val="E2FA3DFA"/>
+    <w:lvl w:ilvl="0" w:tplc="0C0A0001">
+      <w:start w:val="1"/>
+      <w:numFmt w:val="bullet"/>
+      <w:lvlText w:val=""/>
+      <w:lvlJc w:val="left"/>
+      <w:pPr>
+        <w:ind w:left="1080" w:hanging="360"/>
+      </w:pPr>
+      <w:rPr>
+        <w:rFonts w:ascii="Symbol" w:hAnsi="Symbol" w:hint="default"/>
+      </w:rPr>
+    </w:lvl>
+    <w:lvl w:ilvl="1" w:tplc="0C0A0003" w:tentative="1">
+      <w:start w:val="1"/>
+      <w:numFmt w:val="bullet"/>
+      <w:lvlText w:val="o"/>
+      <w:lvlJc w:val="left"/>
+      <w:pPr>
+        <w:ind w:left="1800" w:hanging="360"/>
+      </w:pPr>
+      <w:rPr>
+        <w:rFonts w:ascii="Courier New" w:hAnsi="Courier New" w:cs="Courier New" w:hint="default"/>
+      </w:rPr>
+    </w:lvl>
+    <w:lvl w:ilvl="2" w:tplc="0C0A0005" w:tentative="1">
+      <w:start w:val="1"/>
+      <w:numFmt w:val="bullet"/>
+      <w:lvlText w:val=""/>
+      <w:lvlJc w:val="left"/>
+      <w:pPr>
+        <w:ind w:left="2520" w:hanging="360"/>
+      </w:pPr>
+      <w:rPr>
+        <w:rFonts w:ascii="Wingdings" w:hAnsi="Wingdings" w:hint="default"/>
+      </w:rPr>
+    </w:lvl>
+    <w:lvl w:ilvl="3" w:tplc="0C0A0001" w:tentative="1">
+      <w:start w:val="1"/>
+      <w:numFmt w:val="bullet"/>
+      <w:lvlText w:val=""/>
+      <w:lvlJc w:val="left"/>
+      <w:pPr>
+        <w:ind w:left="3240" w:hanging="360"/>
+      </w:pPr>
+      <w:rPr>
+        <w:rFonts w:ascii="Symbol" w:hAnsi="Symbol" w:hint="default"/>
+      </w:rPr>
+    </w:lvl>
+    <w:lvl w:ilvl="4" w:tplc="0C0A0003" w:tentative="1">
+      <w:start w:val="1"/>
+      <w:numFmt w:val="bullet"/>
+      <w:lvlText w:val="o"/>
+      <w:lvlJc w:val="left"/>
+      <w:pPr>
+        <w:ind w:left="3960" w:hanging="360"/>
+      </w:pPr>
+      <w:rPr>
+        <w:rFonts w:ascii="Courier New" w:hAnsi="Courier New" w:cs="Courier New" w:hint="default"/>
+      </w:rPr>
+    </w:lvl>
+    <w:lvl w:ilvl="5" w:tplc="0C0A0005" w:tentative="1">
+      <w:start w:val="1"/>
+      <w:numFmt w:val="bullet"/>
+      <w:lvlText w:val=""/>
+      <w:lvlJc w:val="left"/>
+      <w:pPr>
+        <w:ind w:left="4680" w:hanging="360"/>
+      </w:pPr>
+      <w:rPr>
+        <w:rFonts w:ascii="Wingdings" w:hAnsi="Wingdings" w:hint="default"/>
+      </w:rPr>
+    </w:lvl>
+    <w:lvl w:ilvl="6" w:tplc="0C0A0001" w:tentative="1">
+      <w:start w:val="1"/>
+      <w:numFmt w:val="bullet"/>
+      <w:lvlText w:val=""/>
+      <w:lvlJc w:val="left"/>
+      <w:pPr>
+        <w:ind w:left="5400" w:hanging="360"/>
+      </w:pPr>
+      <w:rPr>
+        <w:rFonts w:ascii="Symbol" w:hAnsi="Symbol" w:hint="default"/>
+      </w:rPr>
+    </w:lvl>
+    <w:lvl w:ilvl="7" w:tplc="0C0A0003" w:tentative="1">
+      <w:start w:val="1"/>
+      <w:numFmt w:val="bullet"/>
+      <w:lvlText w:val="o"/>
+      <w:lvlJc w:val="left"/>
+      <w:pPr>
+        <w:ind w:left="6120" w:hanging="360"/>
+      </w:pPr>
+      <w:rPr>
+        <w:rFonts w:ascii="Courier New" w:hAnsi="Courier New" w:cs="Courier New" w:hint="default"/>
+      </w:rPr>
+    </w:lvl>
+    <w:lvl w:ilvl="8" w:tplc="0C0A0005" w:tentative="1">
+      <w:start w:val="1"/>
+      <w:numFmt w:val="bullet"/>
+      <w:lvlText w:val=""/>
+      <w:lvlJc w:val="left"/>
+      <w:pPr>
+        <w:ind w:left="6840" w:hanging="360"/>
+      </w:pPr>
+      <w:rPr>
+        <w:rFonts w:ascii="Wingdings" w:hAnsi="Wingdings" w:hint="default"/>
+      </w:rPr>
+    </w:lvl>
+  </w:abstractNum>
+  <w:abstractNum w:abstractNumId="24">
     <w:nsid w:val="66F756E2"/>
     <w:multiLevelType w:val="hybridMultilevel"/>
     <w:tmpl w:val="D954E6AC"/>
@@ -16183,7 +16417,120 @@
       </w:pPr>
     </w:lvl>
   </w:abstractNum>
-  <w:abstractNum w:abstractNumId="20">
+  <w:abstractNum w:abstractNumId="25">
+    <w:nsid w:val="67A91A41"/>
+    <w:multiLevelType w:val="hybridMultilevel"/>
+    <w:tmpl w:val="B40CC140"/>
+    <w:lvl w:ilvl="0" w:tplc="0C0A0001">
+      <w:start w:val="1"/>
+      <w:numFmt w:val="bullet"/>
+      <w:lvlText w:val=""/>
+      <w:lvlJc w:val="left"/>
+      <w:pPr>
+        <w:ind w:left="1080" w:hanging="360"/>
+      </w:pPr>
+      <w:rPr>
+        <w:rFonts w:ascii="Symbol" w:hAnsi="Symbol" w:hint="default"/>
+      </w:rPr>
+    </w:lvl>
+    <w:lvl w:ilvl="1" w:tplc="0C0A0003" w:tentative="1">
+      <w:start w:val="1"/>
+      <w:numFmt w:val="bullet"/>
+      <w:lvlText w:val="o"/>
+      <w:lvlJc w:val="left"/>
+      <w:pPr>
+        <w:ind w:left="1800" w:hanging="360"/>
+      </w:pPr>
+      <w:rPr>
+        <w:rFonts w:ascii="Courier New" w:hAnsi="Courier New" w:cs="Courier New" w:hint="default"/>
+      </w:rPr>
+    </w:lvl>
+    <w:lvl w:ilvl="2" w:tplc="0C0A0005" w:tentative="1">
+      <w:start w:val="1"/>
+      <w:numFmt w:val="bullet"/>
+      <w:lvlText w:val=""/>
+      <w:lvlJc w:val="left"/>
+      <w:pPr>
+        <w:ind w:left="2520" w:hanging="360"/>
+      </w:pPr>
+      <w:rPr>
+        <w:rFonts w:ascii="Wingdings" w:hAnsi="Wingdings" w:hint="default"/>
+      </w:rPr>
+    </w:lvl>
+    <w:lvl w:ilvl="3" w:tplc="0C0A0001" w:tentative="1">
+      <w:start w:val="1"/>
+      <w:numFmt w:val="bullet"/>
+      <w:lvlText w:val=""/>
+      <w:lvlJc w:val="left"/>
+      <w:pPr>
+        <w:ind w:left="3240" w:hanging="360"/>
+      </w:pPr>
+      <w:rPr>
+        <w:rFonts w:ascii="Symbol" w:hAnsi="Symbol" w:hint="default"/>
+      </w:rPr>
+    </w:lvl>
+    <w:lvl w:ilvl="4" w:tplc="0C0A0003" w:tentative="1">
+      <w:start w:val="1"/>
+      <w:numFmt w:val="bullet"/>
+      <w:lvlText w:val="o"/>
+      <w:lvlJc w:val="left"/>
+      <w:pPr>
+        <w:ind w:left="3960" w:hanging="360"/>
+      </w:pPr>
+      <w:rPr>
+        <w:rFonts w:ascii="Courier New" w:hAnsi="Courier New" w:cs="Courier New" w:hint="default"/>
+      </w:rPr>
+    </w:lvl>
+    <w:lvl w:ilvl="5" w:tplc="0C0A0005" w:tentative="1">
+      <w:start w:val="1"/>
+      <w:numFmt w:val="bullet"/>
+      <w:lvlText w:val=""/>
+      <w:lvlJc w:val="left"/>
+      <w:pPr>
+        <w:ind w:left="4680" w:hanging="360"/>
+      </w:pPr>
+      <w:rPr>
+        <w:rFonts w:ascii="Wingdings" w:hAnsi="Wingdings" w:hint="default"/>
+      </w:rPr>
+    </w:lvl>
+    <w:lvl w:ilvl="6" w:tplc="0C0A0001" w:tentative="1">
+      <w:start w:val="1"/>
+      <w:numFmt w:val="bullet"/>
+      <w:lvlText w:val=""/>
+      <w:lvlJc w:val="left"/>
+      <w:pPr>
+        <w:ind w:left="5400" w:hanging="360"/>
+      </w:pPr>
+      <w:rPr>
+        <w:rFonts w:ascii="Symbol" w:hAnsi="Symbol" w:hint="default"/>
+      </w:rPr>
+    </w:lvl>
+    <w:lvl w:ilvl="7" w:tplc="0C0A0003" w:tentative="1">
+      <w:start w:val="1"/>
+      <w:numFmt w:val="bullet"/>
+      <w:lvlText w:val="o"/>
+      <w:lvlJc w:val="left"/>
+      <w:pPr>
+        <w:ind w:left="6120" w:hanging="360"/>
+      </w:pPr>
+      <w:rPr>
+        <w:rFonts w:ascii="Courier New" w:hAnsi="Courier New" w:cs="Courier New" w:hint="default"/>
+      </w:rPr>
+    </w:lvl>
+    <w:lvl w:ilvl="8" w:tplc="0C0A0005" w:tentative="1">
+      <w:start w:val="1"/>
+      <w:numFmt w:val="bullet"/>
+      <w:lvlText w:val=""/>
+      <w:lvlJc w:val="left"/>
+      <w:pPr>
+        <w:ind w:left="6840" w:hanging="360"/>
+      </w:pPr>
+      <w:rPr>
+        <w:rFonts w:ascii="Wingdings" w:hAnsi="Wingdings" w:hint="default"/>
+      </w:rPr>
+    </w:lvl>
+  </w:abstractNum>
+  <w:abstractNum w:abstractNumId="26">
     <w:nsid w:val="696F26F6"/>
     <w:multiLevelType w:val="hybridMultilevel"/>
     <w:tmpl w:val="BDF4F49E"/>
@@ -16296,7 +16643,7 @@
       </w:rPr>
     </w:lvl>
   </w:abstractNum>
-  <w:abstractNum w:abstractNumId="21">
+  <w:abstractNum w:abstractNumId="27">
     <w:nsid w:val="6DE8346D"/>
     <w:multiLevelType w:val="hybridMultilevel"/>
     <w:tmpl w:val="030E7050"/>
@@ -16409,7 +16756,7 @@
       </w:rPr>
     </w:lvl>
   </w:abstractNum>
-  <w:abstractNum w:abstractNumId="22">
+  <w:abstractNum w:abstractNumId="28">
     <w:nsid w:val="75994855"/>
     <w:multiLevelType w:val="hybridMultilevel"/>
     <w:tmpl w:val="C6B80172"/>
@@ -16498,7 +16845,7 @@
       </w:pPr>
     </w:lvl>
   </w:abstractNum>
-  <w:abstractNum w:abstractNumId="23">
+  <w:abstractNum w:abstractNumId="29">
     <w:nsid w:val="7B8E4F00"/>
     <w:multiLevelType w:val="hybridMultilevel"/>
     <w:tmpl w:val="8FD0A80A"/>
@@ -16587,7 +16934,7 @@
       </w:pPr>
     </w:lvl>
   </w:abstractNum>
-  <w:abstractNum w:abstractNumId="24">
+  <w:abstractNum w:abstractNumId="30">
     <w:nsid w:val="7D667321"/>
     <w:multiLevelType w:val="hybridMultilevel"/>
     <w:tmpl w:val="2950345C"/>
@@ -16673,7 +17020,7 @@
       </w:pPr>
     </w:lvl>
   </w:abstractNum>
-  <w:abstractNum w:abstractNumId="25">
+  <w:abstractNum w:abstractNumId="31">
     <w:nsid w:val="7E2F2758"/>
     <w:multiLevelType w:val="hybridMultilevel"/>
     <w:tmpl w:val="04B4AC62"/>
@@ -16763,37 +17110,37 @@
     </w:lvl>
   </w:abstractNum>
   <w:num w:numId="1">
-    <w:abstractNumId w:val="14"/>
+    <w:abstractNumId w:val="18"/>
   </w:num>
   <w:num w:numId="2">
-    <w:abstractNumId w:val="13"/>
+    <w:abstractNumId w:val="17"/>
   </w:num>
   <w:num w:numId="3">
-    <w:abstractNumId w:val="21"/>
+    <w:abstractNumId w:val="27"/>
   </w:num>
   <w:num w:numId="4">
-    <w:abstractNumId w:val="7"/>
+    <w:abstractNumId w:val="9"/>
   </w:num>
   <w:num w:numId="5">
-    <w:abstractNumId w:val="24"/>
+    <w:abstractNumId w:val="30"/>
   </w:num>
   <w:num w:numId="6">
     <w:abstractNumId w:val="0"/>
   </w:num>
   <w:num w:numId="7">
-    <w:abstractNumId w:val="10"/>
+    <w:abstractNumId w:val="13"/>
   </w:num>
   <w:num w:numId="8">
-    <w:abstractNumId w:val="12"/>
+    <w:abstractNumId w:val="16"/>
   </w:num>
   <w:num w:numId="9">
     <w:abstractNumId w:val="4"/>
   </w:num>
   <w:num w:numId="10">
-    <w:abstractNumId w:val="16"/>
+    <w:abstractNumId w:val="20"/>
   </w:num>
   <w:num w:numId="11">
-    <w:abstractNumId w:val="18"/>
+    <w:abstractNumId w:val="22"/>
   </w:num>
   <w:num w:numId="12">
     <w:abstractNumId w:val="5"/>
@@ -16802,43 +17149,61 @@
     <w:abstractNumId w:val="2"/>
   </w:num>
   <w:num w:numId="14">
-    <w:abstractNumId w:val="25"/>
+    <w:abstractNumId w:val="31"/>
   </w:num>
   <w:num w:numId="15">
-    <w:abstractNumId w:val="17"/>
+    <w:abstractNumId w:val="21"/>
   </w:num>
   <w:num w:numId="16">
-    <w:abstractNumId w:val="6"/>
+    <w:abstractNumId w:val="8"/>
   </w:num>
   <w:num w:numId="17">
-    <w:abstractNumId w:val="9"/>
+    <w:abstractNumId w:val="12"/>
   </w:num>
   <w:num w:numId="18">
-    <w:abstractNumId w:val="8"/>
+    <w:abstractNumId w:val="10"/>
   </w:num>
   <w:num w:numId="19">
     <w:abstractNumId w:val="3"/>
   </w:num>
   <w:num w:numId="20">
-    <w:abstractNumId w:val="20"/>
+    <w:abstractNumId w:val="26"/>
   </w:num>
   <w:num w:numId="21">
+    <w:abstractNumId w:val="19"/>
+  </w:num>
+  <w:num w:numId="22">
     <w:abstractNumId w:val="15"/>
   </w:num>
-  <w:num w:numId="22">
-    <w:abstractNumId w:val="11"/>
-  </w:num>
   <w:num w:numId="23">
-    <w:abstractNumId w:val="22"/>
+    <w:abstractNumId w:val="28"/>
   </w:num>
   <w:num w:numId="24">
     <w:abstractNumId w:val="1"/>
   </w:num>
   <w:num w:numId="25">
+    <w:abstractNumId w:val="29"/>
+  </w:num>
+  <w:num w:numId="26">
+    <w:abstractNumId w:val="24"/>
+  </w:num>
+  <w:num w:numId="27">
+    <w:abstractNumId w:val="7"/>
+  </w:num>
+  <w:num w:numId="28">
+    <w:abstractNumId w:val="14"/>
+  </w:num>
+  <w:num w:numId="29">
     <w:abstractNumId w:val="23"/>
   </w:num>
-  <w:num w:numId="26">
-    <w:abstractNumId w:val="19"/>
+  <w:num w:numId="30">
+    <w:abstractNumId w:val="25"/>
+  </w:num>
+  <w:num w:numId="31">
+    <w:abstractNumId w:val="11"/>
+  </w:num>
+  <w:num w:numId="32">
+    <w:abstractNumId w:val="6"/>
   </w:num>
 </w:numbering>
 </file>
@@ -17983,6 +18348,14 @@
       </w:tcPr>
     </w:tblStylePr>
   </w:style>
+  <w:style w:type="paragraph" w:customStyle="1" w:styleId="3CBD5A742C28424DA5172AD252E32316">
+    <w:name w:val="3CBD5A742C28424DA5172AD252E32316"/>
+    <w:rsid w:val="006F004E"/>
+    <w:rPr>
+      <w:rFonts w:eastAsiaTheme="minorEastAsia"/>
+      <w:lang w:eastAsia="es-ES"/>
+    </w:rPr>
+  </w:style>
 </w:styles>
 </file>
 
@@ -19126,6 +19499,14 @@
       </w:tcPr>
     </w:tblStylePr>
   </w:style>
+  <w:style w:type="paragraph" w:customStyle="1" w:styleId="3CBD5A742C28424DA5172AD252E32316">
+    <w:name w:val="3CBD5A742C28424DA5172AD252E32316"/>
+    <w:rsid w:val="006F004E"/>
+    <w:rPr>
+      <w:rFonts w:eastAsiaTheme="minorEastAsia"/>
+      <w:lang w:eastAsia="es-ES"/>
+    </w:rPr>
+  </w:style>
 </w:styles>
 </file>
 
@@ -19419,7 +19800,7 @@
 </file>
 
 <file path=customXml/itemProps1.xml><?xml version="1.0" encoding="utf-8"?>
-<ds:datastoreItem xmlns:ds="http://schemas.openxmlformats.org/officeDocument/2006/customXml" ds:itemID="{84A16D7B-E770-45D2-8534-277221006139}">
+<ds:datastoreItem xmlns:ds="http://schemas.openxmlformats.org/officeDocument/2006/customXml" ds:itemID="{AF3690A6-58AB-4256-B0FF-5B20C3467E9F}">
   <ds:schemaRefs>
     <ds:schemaRef ds:uri="http://schemas.openxmlformats.org/officeDocument/2006/bibliography"/>
   </ds:schemaRefs>

</xml_diff>